<commit_message>
Epic 0 - Oleksandr Semenov
</commit_message>
<xml_diff>
--- a/ai_11/oleksandr_semenov/Epic 5/epic_5_pactice_and_labs_report_semenov_oleksandr.docx
+++ b/ai_11/oleksandr_semenov/Epic 5/epic_5_pactice_and_labs_report_semenov_oleksandr.docx
@@ -86,24 +86,24 @@
           <wp:anchor allowOverlap="1" behindDoc="0" distB="0" distT="0" distL="0" distR="0" hidden="0" layoutInCell="1" locked="0" relativeHeight="0" simplePos="0">
             <wp:simplePos x="0" y="0"/>
             <wp:positionH relativeFrom="column">
-              <wp:posOffset>2442210</wp:posOffset>
+              <wp:posOffset>1914525</wp:posOffset>
             </wp:positionH>
             <wp:positionV relativeFrom="paragraph">
-              <wp:posOffset>196850</wp:posOffset>
+              <wp:posOffset>190500</wp:posOffset>
             </wp:positionV>
-            <wp:extent cx="1695450" cy="2087245"/>
+            <wp:extent cx="2710845" cy="2571750"/>
             <wp:effectExtent b="0" l="0" r="0" t="0"/>
             <wp:wrapNone/>
-            <wp:docPr id="34" name="image25.png"/>
+            <wp:docPr descr="A blue and white logo&#10;&#10;Description automatically generated" id="11" name="image9.jpg"/>
             <a:graphic>
               <a:graphicData uri="http://schemas.openxmlformats.org/drawingml/2006/picture">
                 <pic:pic>
                   <pic:nvPicPr>
-                    <pic:cNvPr id="0" name="image25.png"/>
+                    <pic:cNvPr descr="A blue and white logo&#10;&#10;Description automatically generated" id="0" name="image9.jpg"/>
                     <pic:cNvPicPr preferRelativeResize="0"/>
                   </pic:nvPicPr>
                   <pic:blipFill>
-                    <a:blip r:embed="rId6"/>
+                    <a:blip r:embed="rId7"/>
                     <a:srcRect b="0" l="0" r="0" t="0"/>
                     <a:stretch>
                       <a:fillRect/>
@@ -112,7 +112,7 @@
                   <pic:spPr>
                     <a:xfrm>
                       <a:off x="0" y="0"/>
-                      <a:ext cx="1695450" cy="2087245"/>
+                      <a:ext cx="2710845" cy="2571750"/>
                     </a:xfrm>
                     <a:prstGeom prst="rect"/>
                     <a:ln/>
@@ -235,210 +235,281 @@
     </w:p>
     <w:p>
       <w:pPr>
-        <w:spacing w:line="240" w:lineRule="auto"/>
-        <w:jc w:val="center"/>
-        <w:rPr>
-          <w:b w:val="1"/>
-          <w:color w:val="ffffff"/>
-          <w:sz w:val="32"/>
-          <w:szCs w:val="32"/>
-        </w:rPr>
-      </w:pPr>
-      <w:r>
-        <w:rPr>
-          <w:b w:val="1"/>
-          <w:color w:val="ffffff"/>
-          <w:sz w:val="32"/>
-          <w:szCs w:val="32"/>
-          <w:rtl w:val="0"/>
-        </w:rPr>
-        <w:t xml:space="preserve">Звіт</w:t>
-      </w:r>
-    </w:p>
-    <w:p>
-      <w:pPr>
-        <w:spacing w:line="240" w:lineRule="auto"/>
-        <w:jc w:val="center"/>
-        <w:rPr>
-          <w:b w:val="1"/>
-          <w:color w:val="ffffff"/>
-          <w:sz w:val="32"/>
-          <w:szCs w:val="32"/>
-        </w:rPr>
-      </w:pPr>
-      <w:r>
-        <w:rPr>
-          <w:b w:val="1"/>
-          <w:color w:val="ffffff"/>
-          <w:sz w:val="32"/>
-          <w:szCs w:val="32"/>
-          <w:rtl w:val="0"/>
-        </w:rPr>
-        <w:t xml:space="preserve">про виконання </w:t>
-      </w:r>
-    </w:p>
-    <w:p>
-      <w:pPr>
         <w:tabs>
           <w:tab w:val="center" w:leader="none" w:pos="4819"/>
           <w:tab w:val="left" w:leader="none" w:pos="7468"/>
         </w:tabs>
-        <w:spacing w:line="240" w:lineRule="auto"/>
-        <w:rPr>
-          <w:b w:val="1"/>
-          <w:color w:val="ffffff"/>
+        <w:spacing w:after="0" w:line="240" w:lineRule="auto"/>
+        <w:jc w:val="center"/>
+        <w:rPr>
+          <w:rFonts w:ascii="Times New Roman" w:cs="Times New Roman" w:eastAsia="Times New Roman" w:hAnsi="Times New Roman"/>
+          <w:b w:val="1"/>
+          <w:color w:val="f3f3f3"/>
+          <w:sz w:val="28"/>
+          <w:szCs w:val="28"/>
+        </w:rPr>
+      </w:pPr>
+      <w:r>
+        <w:rPr>
+          <w:rFonts w:ascii="Times New Roman" w:cs="Times New Roman" w:eastAsia="Times New Roman" w:hAnsi="Times New Roman"/>
+          <w:b w:val="1"/>
+          <w:color w:val="f3f3f3"/>
+          <w:sz w:val="56"/>
+          <w:szCs w:val="56"/>
+          <w:rtl w:val="0"/>
+        </w:rPr>
+        <w:t xml:space="preserve">Звіт</w:t>
+      </w:r>
+      <w:r>
+        <w:rPr>
+          <w:rFonts w:ascii="Times New Roman" w:cs="Times New Roman" w:eastAsia="Times New Roman" w:hAnsi="Times New Roman"/>
+          <w:b w:val="1"/>
+          <w:color w:val="f3f3f3"/>
+          <w:sz w:val="28"/>
+          <w:szCs w:val="28"/>
+          <w:rtl w:val="0"/>
+        </w:rPr>
+        <w:t xml:space="preserve"> </w:t>
+      </w:r>
+    </w:p>
+    <w:p>
+      <w:pPr>
+        <w:tabs>
+          <w:tab w:val="center" w:leader="none" w:pos="4819"/>
+          <w:tab w:val="left" w:leader="none" w:pos="7468"/>
+        </w:tabs>
+        <w:spacing w:after="0" w:line="240" w:lineRule="auto"/>
+        <w:jc w:val="center"/>
+        <w:rPr>
+          <w:rFonts w:ascii="Times New Roman" w:cs="Times New Roman" w:eastAsia="Times New Roman" w:hAnsi="Times New Roman"/>
+          <w:b w:val="1"/>
+          <w:color w:val="f3f3f3"/>
+          <w:sz w:val="28"/>
+          <w:szCs w:val="28"/>
+        </w:rPr>
+      </w:pPr>
+      <w:r>
+        <w:rPr>
+          <w:rFonts w:ascii="Times New Roman" w:cs="Times New Roman" w:eastAsia="Times New Roman" w:hAnsi="Times New Roman"/>
+          <w:b w:val="1"/>
+          <w:color w:val="f3f3f3"/>
+          <w:sz w:val="28"/>
+          <w:szCs w:val="28"/>
+          <w:rtl w:val="0"/>
+        </w:rPr>
+        <w:t xml:space="preserve">про виконання лабораторних та практичних робіт блоку № 5</w:t>
+      </w:r>
+    </w:p>
+    <w:p>
+      <w:pPr>
+        <w:spacing w:after="0" w:line="240" w:lineRule="auto"/>
+        <w:jc w:val="center"/>
+        <w:rPr>
+          <w:rFonts w:ascii="Times New Roman" w:cs="Times New Roman" w:eastAsia="Times New Roman" w:hAnsi="Times New Roman"/>
+          <w:color w:val="f3f3f3"/>
+          <w:sz w:val="28"/>
+          <w:szCs w:val="28"/>
+        </w:rPr>
+      </w:pPr>
+      <w:r>
+        <w:rPr>
+          <w:rFonts w:ascii="Times New Roman" w:cs="Times New Roman" w:eastAsia="Times New Roman" w:hAnsi="Times New Roman"/>
+          <w:color w:val="f3f3f3"/>
+          <w:sz w:val="28"/>
+          <w:szCs w:val="28"/>
+          <w:rtl w:val="0"/>
+        </w:rPr>
+        <w:t xml:space="preserve">На тему:  «Файли. Системи числення. Бінарні Файли. Символи і Рядкові Змінні та Текстові Файли. Стандартна бібліотека та деталі/методи роботи з файлами. Створення й використання бібліотек.»</w:t>
+      </w:r>
+    </w:p>
+    <w:p>
+      <w:pPr>
+        <w:spacing w:after="0" w:line="240" w:lineRule="auto"/>
+        <w:jc w:val="center"/>
+        <w:rPr>
+          <w:rFonts w:ascii="Times New Roman" w:cs="Times New Roman" w:eastAsia="Times New Roman" w:hAnsi="Times New Roman"/>
+          <w:color w:val="f3f3f3"/>
+          <w:sz w:val="28"/>
+          <w:szCs w:val="28"/>
+        </w:rPr>
+      </w:pPr>
+      <w:r>
+        <w:rPr>
+          <w:rFonts w:ascii="Times New Roman" w:cs="Times New Roman" w:eastAsia="Times New Roman" w:hAnsi="Times New Roman"/>
+          <w:b w:val="1"/>
+          <w:i w:val="1"/>
+          <w:color w:val="f3f3f3"/>
+          <w:sz w:val="28"/>
+          <w:szCs w:val="28"/>
+          <w:rtl w:val="0"/>
+        </w:rPr>
+        <w:t xml:space="preserve">з дисципліни: </w:t>
+      </w:r>
+      <w:r>
+        <w:rPr>
+          <w:rFonts w:ascii="Times New Roman" w:cs="Times New Roman" w:eastAsia="Times New Roman" w:hAnsi="Times New Roman"/>
+          <w:color w:val="f3f3f3"/>
+          <w:sz w:val="28"/>
+          <w:szCs w:val="28"/>
+          <w:rtl w:val="0"/>
+        </w:rPr>
+        <w:t xml:space="preserve">«Мови та парадигми програмування»</w:t>
+      </w:r>
+    </w:p>
+    <w:p>
+      <w:pPr>
+        <w:spacing w:after="0" w:line="240" w:lineRule="auto"/>
+        <w:jc w:val="center"/>
+        <w:rPr>
+          <w:rFonts w:ascii="Times New Roman" w:cs="Times New Roman" w:eastAsia="Times New Roman" w:hAnsi="Times New Roman"/>
+          <w:color w:val="f3f3f3"/>
+          <w:sz w:val="28"/>
+          <w:szCs w:val="28"/>
+        </w:rPr>
+      </w:pPr>
+      <w:r>
+        <w:rPr>
+          <w:rFonts w:ascii="Times New Roman" w:cs="Times New Roman" w:eastAsia="Times New Roman" w:hAnsi="Times New Roman"/>
+          <w:color w:val="f3f3f3"/>
+          <w:sz w:val="28"/>
+          <w:szCs w:val="28"/>
+          <w:rtl w:val="0"/>
+        </w:rPr>
+        <w:t xml:space="preserve">до:</w:t>
+      </w:r>
+    </w:p>
+    <w:p>
+      <w:pPr>
+        <w:spacing w:after="0" w:line="240" w:lineRule="auto"/>
+        <w:jc w:val="center"/>
+        <w:rPr>
+          <w:rFonts w:ascii="Times New Roman" w:cs="Times New Roman" w:eastAsia="Times New Roman" w:hAnsi="Times New Roman"/>
+          <w:color w:val="f3f3f3"/>
+          <w:sz w:val="28"/>
+          <w:szCs w:val="28"/>
+        </w:rPr>
+      </w:pPr>
+      <w:r>
+        <w:rPr>
+          <w:rFonts w:ascii="Times New Roman" w:cs="Times New Roman" w:eastAsia="Times New Roman" w:hAnsi="Times New Roman"/>
+          <w:color w:val="f3f3f3"/>
+          <w:sz w:val="28"/>
+          <w:szCs w:val="28"/>
+          <w:rtl w:val="0"/>
+        </w:rPr>
+        <w:t xml:space="preserve">ВНС Лабораторної Роботи № 6 </w:t>
+      </w:r>
+    </w:p>
+    <w:p>
+      <w:pPr>
+        <w:spacing w:after="0" w:line="240" w:lineRule="auto"/>
+        <w:jc w:val="center"/>
+        <w:rPr>
+          <w:rFonts w:ascii="Times New Roman" w:cs="Times New Roman" w:eastAsia="Times New Roman" w:hAnsi="Times New Roman"/>
+          <w:color w:val="f3f3f3"/>
+          <w:sz w:val="28"/>
+          <w:szCs w:val="28"/>
+        </w:rPr>
+      </w:pPr>
+      <w:r>
+        <w:rPr>
+          <w:rFonts w:ascii="Times New Roman" w:cs="Times New Roman" w:eastAsia="Times New Roman" w:hAnsi="Times New Roman"/>
+          <w:color w:val="f3f3f3"/>
+          <w:sz w:val="28"/>
+          <w:szCs w:val="28"/>
+          <w:rtl w:val="0"/>
+        </w:rPr>
+        <w:t xml:space="preserve">ВНС Лабораторної Роботи № 8</w:t>
+      </w:r>
+    </w:p>
+    <w:p>
+      <w:pPr>
+        <w:spacing w:after="0" w:line="240" w:lineRule="auto"/>
+        <w:jc w:val="center"/>
+        <w:rPr>
+          <w:rFonts w:ascii="Times New Roman" w:cs="Times New Roman" w:eastAsia="Times New Roman" w:hAnsi="Times New Roman"/>
+          <w:color w:val="f3f3f3"/>
+          <w:sz w:val="28"/>
+          <w:szCs w:val="28"/>
+        </w:rPr>
+      </w:pPr>
+      <w:r>
+        <w:rPr>
+          <w:rFonts w:ascii="Times New Roman" w:cs="Times New Roman" w:eastAsia="Times New Roman" w:hAnsi="Times New Roman"/>
+          <w:color w:val="f3f3f3"/>
+          <w:sz w:val="28"/>
+          <w:szCs w:val="28"/>
+          <w:rtl w:val="0"/>
+        </w:rPr>
+        <w:t xml:space="preserve">ВНС Лабораторної Роботи № 9</w:t>
+      </w:r>
+    </w:p>
+    <w:p>
+      <w:pPr>
+        <w:spacing w:after="0" w:line="240" w:lineRule="auto"/>
+        <w:jc w:val="center"/>
+        <w:rPr>
+          <w:rFonts w:ascii="Times New Roman" w:cs="Times New Roman" w:eastAsia="Times New Roman" w:hAnsi="Times New Roman"/>
+          <w:color w:val="f3f3f3"/>
+          <w:sz w:val="28"/>
+          <w:szCs w:val="28"/>
+        </w:rPr>
+      </w:pPr>
+      <w:r>
+        <w:rPr>
+          <w:rFonts w:ascii="Times New Roman" w:cs="Times New Roman" w:eastAsia="Times New Roman" w:hAnsi="Times New Roman"/>
+          <w:color w:val="f3f3f3"/>
+          <w:sz w:val="28"/>
+          <w:szCs w:val="28"/>
+          <w:rtl w:val="0"/>
+        </w:rPr>
+        <w:t xml:space="preserve">Алготестер Лабораторної Роботи №4</w:t>
+      </w:r>
+    </w:p>
+    <w:p>
+      <w:pPr>
+        <w:spacing w:after="0" w:line="240" w:lineRule="auto"/>
+        <w:jc w:val="center"/>
+        <w:rPr>
+          <w:rFonts w:ascii="Times New Roman" w:cs="Times New Roman" w:eastAsia="Times New Roman" w:hAnsi="Times New Roman"/>
+          <w:color w:val="f3f3f3"/>
+          <w:sz w:val="28"/>
+          <w:szCs w:val="28"/>
+        </w:rPr>
+      </w:pPr>
+      <w:r>
+        <w:rPr>
+          <w:rFonts w:ascii="Times New Roman" w:cs="Times New Roman" w:eastAsia="Times New Roman" w:hAnsi="Times New Roman"/>
+          <w:color w:val="f3f3f3"/>
+          <w:sz w:val="28"/>
+          <w:szCs w:val="28"/>
+          <w:rtl w:val="0"/>
+        </w:rPr>
+        <w:t xml:space="preserve">Алготестер Лабораторної Роботи №6</w:t>
+      </w:r>
+    </w:p>
+    <w:p>
+      <w:pPr>
+        <w:spacing w:after="0" w:line="240" w:lineRule="auto"/>
+        <w:jc w:val="center"/>
+        <w:rPr>
+          <w:b w:val="1"/>
+          <w:smallCaps w:val="1"/>
+          <w:color w:val="f3f3f3"/>
           <w:sz w:val="32"/>
           <w:szCs w:val="32"/>
         </w:rPr>
       </w:pPr>
       <w:r>
         <w:rPr>
-          <w:b w:val="1"/>
-          <w:color w:val="ffffff"/>
-          <w:sz w:val="32"/>
-          <w:szCs w:val="32"/>
-          <w:rtl w:val="0"/>
-        </w:rPr>
-        <w:tab/>
-        <w:t xml:space="preserve">Лабораторних та практичних робіт № 5(VNS Lab 6,8,9 ;</w:t>
-        <w:br w:type="textWrapping"/>
-        <w:t xml:space="preserve">                         Algotester Lab 4 and 6; Class Practice Task ;Self Practice Task)</w:t>
-      </w:r>
-    </w:p>
-    <w:p>
-      <w:pPr>
-        <w:spacing w:line="240" w:lineRule="auto"/>
-        <w:jc w:val="center"/>
-        <w:rPr>
-          <w:b w:val="1"/>
-          <w:color w:val="ffffff"/>
-          <w:sz w:val="32"/>
-          <w:szCs w:val="32"/>
-        </w:rPr>
-      </w:pPr>
-      <w:r>
-        <w:rPr>
-          <w:b w:val="1"/>
-          <w:i w:val="1"/>
-          <w:color w:val="ffffff"/>
-          <w:sz w:val="32"/>
-          <w:szCs w:val="32"/>
-          <w:rtl w:val="0"/>
-        </w:rPr>
-        <w:t xml:space="preserve">з дисципліни: </w:t>
-      </w:r>
-      <w:r>
-        <w:rPr>
-          <w:b w:val="1"/>
-          <w:color w:val="ffffff"/>
-          <w:sz w:val="32"/>
-          <w:szCs w:val="32"/>
-          <w:rtl w:val="0"/>
-        </w:rPr>
-        <w:t xml:space="preserve">«Мови та парадигми програмування»</w:t>
-      </w:r>
-    </w:p>
-    <w:p>
-      <w:pPr>
-        <w:spacing w:line="240" w:lineRule="auto"/>
-        <w:jc w:val="center"/>
-        <w:rPr>
-          <w:rFonts w:ascii="Arial" w:cs="Arial" w:eastAsia="Arial" w:hAnsi="Arial"/>
-          <w:b w:val="1"/>
-          <w:color w:val="ffffff"/>
-          <w:sz w:val="20"/>
-          <w:szCs w:val="20"/>
-        </w:rPr>
-      </w:pPr>
-      <w:r>
-        <w:rPr>
-          <w:b w:val="1"/>
-          <w:i w:val="1"/>
-          <w:color w:val="ffffff"/>
-          <w:sz w:val="32"/>
-          <w:szCs w:val="32"/>
-          <w:rtl w:val="0"/>
-        </w:rPr>
-        <w:t xml:space="preserve">з розділу</w:t>
-      </w:r>
-      <w:r>
-        <w:rPr>
-          <w:b w:val="1"/>
-          <w:color w:val="ffffff"/>
-          <w:sz w:val="32"/>
-          <w:szCs w:val="32"/>
-          <w:rtl w:val="0"/>
-        </w:rPr>
-        <w:t xml:space="preserve">:</w:t>
-        <w:br w:type="textWrapping"/>
-      </w:r>
-      <w:r>
-        <w:rPr>
-          <w:b w:val="1"/>
-          <w:color w:val="ffffff"/>
-          <w:sz w:val="28"/>
-          <w:szCs w:val="28"/>
-          <w:rtl w:val="0"/>
-        </w:rPr>
-        <w:t xml:space="preserve">  «</w:t>
-      </w:r>
-      <w:r>
-        <w:rPr>
-          <w:rFonts w:ascii="Arial" w:cs="Arial" w:eastAsia="Arial" w:hAnsi="Arial"/>
-          <w:b w:val="1"/>
-          <w:color w:val="ffffff"/>
-          <w:sz w:val="28"/>
-          <w:szCs w:val="28"/>
-          <w:rtl w:val="0"/>
-        </w:rPr>
-        <w:t xml:space="preserve"> </w:t>
-      </w:r>
-      <w:r>
-        <w:rPr>
-          <w:rFonts w:ascii="Arial" w:cs="Arial" w:eastAsia="Arial" w:hAnsi="Arial"/>
-          <w:b w:val="1"/>
-          <w:color w:val="ffffff"/>
-          <w:sz w:val="20"/>
-          <w:szCs w:val="20"/>
-          <w:rtl w:val="0"/>
-        </w:rPr>
-        <w:t xml:space="preserve">Файли. Системи числення. Бінарні Файли. Символи і Рядкові Змінні та Текстові Файли. Стандартна бібліотека та деталі/методи роботи з файлами. Створення й використання бібліотек.</w:t>
-      </w:r>
-    </w:p>
-    <w:p>
-      <w:pPr>
-        <w:spacing w:line="240" w:lineRule="auto"/>
-        <w:jc w:val="center"/>
-        <w:rPr>
-          <w:b w:val="1"/>
-          <w:color w:val="ffffff"/>
-          <w:sz w:val="28"/>
-          <w:szCs w:val="28"/>
-        </w:rPr>
-      </w:pPr>
-      <w:r>
-        <w:rPr>
-          <w:b w:val="1"/>
-          <w:color w:val="ffffff"/>
-          <w:sz w:val="28"/>
-          <w:szCs w:val="28"/>
-          <w:rtl w:val="0"/>
-        </w:rPr>
-        <w:t xml:space="preserve">»</w:t>
-      </w:r>
-    </w:p>
-    <w:p>
-      <w:pPr>
-        <w:spacing w:line="240" w:lineRule="auto"/>
-        <w:jc w:val="center"/>
-        <w:rPr>
-          <w:b w:val="1"/>
-          <w:smallCaps w:val="1"/>
-          <w:color w:val="ffffff"/>
-          <w:sz w:val="32"/>
-          <w:szCs w:val="32"/>
-        </w:rPr>
-      </w:pPr>
+          <w:rFonts w:ascii="Times New Roman" w:cs="Times New Roman" w:eastAsia="Times New Roman" w:hAnsi="Times New Roman"/>
+          <w:color w:val="f3f3f3"/>
+          <w:sz w:val="28"/>
+          <w:szCs w:val="28"/>
+          <w:rtl w:val="0"/>
+        </w:rPr>
+        <w:t xml:space="preserve">Практичних Робіт №5</w:t>
+      </w:r>
       <w:r>
         <w:rPr>
           <w:rtl w:val="0"/>
@@ -916,6 +987,11 @@
         <w:br w:type="textWrapping"/>
         <w:t xml:space="preserve">https://www.bestprog.net/uk/2020/04/30/python-binary-files-examples-of-working-with-binary-files-ua/</w:t>
       </w:r>
+      <w:r>
+        <w:rPr>
+          <w:rtl w:val="0"/>
+        </w:rPr>
+      </w:r>
     </w:p>
     <w:p>
       <w:pPr>
@@ -973,6 +1049,11 @@
         </w:rPr>
         <w:t xml:space="preserve">Статус: Частково Ознайомлений </w:t>
       </w:r>
+      <w:r>
+        <w:rPr>
+          <w:rtl w:val="0"/>
+        </w:rPr>
+      </w:r>
     </w:p>
     <w:p>
       <w:pPr>
@@ -998,6 +1079,11 @@
         </w:rPr>
         <w:t xml:space="preserve">Початок опрацювання теми: 07.12.2023  </w:t>
       </w:r>
+      <w:r>
+        <w:rPr>
+          <w:rtl w:val="0"/>
+        </w:rPr>
+      </w:r>
     </w:p>
     <w:p>
       <w:pPr>
@@ -1023,6 +1109,11 @@
         </w:rPr>
         <w:t xml:space="preserve">Звершення опрацювання теми: 09.12.2023</w:t>
       </w:r>
+      <w:r>
+        <w:rPr>
+          <w:rtl w:val="0"/>
+        </w:rPr>
+      </w:r>
     </w:p>
     <w:p>
       <w:pPr>
@@ -1033,7 +1124,7 @@
           <w:szCs w:val="28"/>
         </w:rPr>
       </w:pPr>
-      <w:bookmarkStart w:colFirst="0" w:colLast="0" w:name="_9i9e2y70bxdx" w:id="0"/>
+      <w:bookmarkStart w:colFirst="0" w:colLast="0" w:name="_heading=h.gjdgxs" w:id="0"/>
       <w:bookmarkEnd w:id="0"/>
       <w:r>
         <w:rPr>
@@ -1074,6 +1165,11 @@
         </w:rPr>
         <w:t xml:space="preserve">Джерела Інформації:</w:t>
       </w:r>
+      <w:r>
+        <w:rPr>
+          <w:rtl w:val="0"/>
+        </w:rPr>
+      </w:r>
     </w:p>
     <w:p>
       <w:pPr>
@@ -1119,6 +1215,11 @@
         </w:rPr>
         <w:t xml:space="preserve">Що опрацьовано:</w:t>
       </w:r>
+      <w:r>
+        <w:rPr>
+          <w:rtl w:val="0"/>
+        </w:rPr>
+      </w:r>
     </w:p>
     <w:p>
       <w:pPr>
@@ -1144,6 +1245,11 @@
         </w:rPr>
         <w:t xml:space="preserve">Створені flowchart до лабораторних завдань</w:t>
       </w:r>
+      <w:r>
+        <w:rPr>
+          <w:rtl w:val="0"/>
+        </w:rPr>
+      </w:r>
     </w:p>
     <w:p>
       <w:pPr>
@@ -1169,6 +1275,11 @@
         </w:rPr>
         <w:t xml:space="preserve"> Статус: Ознайомлений частково </w:t>
       </w:r>
+      <w:r>
+        <w:rPr>
+          <w:rtl w:val="0"/>
+        </w:rPr>
+      </w:r>
     </w:p>
     <w:p>
       <w:pPr>
@@ -1194,6 +1305,11 @@
         </w:rPr>
         <w:t xml:space="preserve">Початок опрацювання теми:07.12.2023  </w:t>
       </w:r>
+      <w:r>
+        <w:rPr>
+          <w:rtl w:val="0"/>
+        </w:rPr>
+      </w:r>
     </w:p>
     <w:p>
       <w:pPr>
@@ -1219,6 +1335,11 @@
         </w:rPr>
         <w:t xml:space="preserve">Звершення опрацювання теми: 09.12.2023</w:t>
       </w:r>
+      <w:r>
+        <w:rPr>
+          <w:rtl w:val="0"/>
+        </w:rPr>
+      </w:r>
     </w:p>
     <w:p>
       <w:pPr>
@@ -1249,7 +1370,7 @@
           <w:szCs w:val="28"/>
         </w:rPr>
       </w:pPr>
-      <w:bookmarkStart w:colFirst="0" w:colLast="0" w:name="_cjqqacphacm9" w:id="1"/>
+      <w:bookmarkStart w:colFirst="0" w:colLast="0" w:name="_heading=h.30j0zll" w:id="1"/>
       <w:bookmarkEnd w:id="1"/>
       <w:r>
         <w:rPr>
@@ -1290,6 +1411,11 @@
         </w:rPr>
         <w:t xml:space="preserve">Джерела Інформації:</w:t>
       </w:r>
+      <w:r>
+        <w:rPr>
+          <w:rtl w:val="0"/>
+        </w:rPr>
+      </w:r>
     </w:p>
     <w:p>
       <w:pPr>
@@ -1315,6 +1441,11 @@
         </w:rPr>
         <w:t xml:space="preserve">джерела не використовував , хіба що використовував шаблон з минулих звітів</w:t>
       </w:r>
+      <w:r>
+        <w:rPr>
+          <w:rtl w:val="0"/>
+        </w:rPr>
+      </w:r>
     </w:p>
     <w:p>
       <w:pPr>
@@ -1340,6 +1471,11 @@
         </w:rPr>
         <w:t xml:space="preserve">Що опрацьовано:</w:t>
       </w:r>
+      <w:r>
+        <w:rPr>
+          <w:rtl w:val="0"/>
+        </w:rPr>
+      </w:r>
     </w:p>
     <w:p>
       <w:pPr>
@@ -1365,6 +1501,11 @@
         </w:rPr>
         <w:t xml:space="preserve">Оформлений звіт по Епік 5</w:t>
       </w:r>
+      <w:r>
+        <w:rPr>
+          <w:rtl w:val="0"/>
+        </w:rPr>
+      </w:r>
     </w:p>
     <w:p>
       <w:pPr>
@@ -1390,6 +1531,11 @@
         </w:rPr>
         <w:t xml:space="preserve">Статус: Ознайомлений</w:t>
       </w:r>
+      <w:r>
+        <w:rPr>
+          <w:rtl w:val="0"/>
+        </w:rPr>
+      </w:r>
     </w:p>
     <w:p>
       <w:pPr>
@@ -1415,6 +1561,11 @@
         </w:rPr>
         <w:t xml:space="preserve">Початок опрацювання теми: 01.12.2023  </w:t>
       </w:r>
+      <w:r>
+        <w:rPr>
+          <w:rtl w:val="0"/>
+        </w:rPr>
+      </w:r>
     </w:p>
     <w:p>
       <w:pPr>
@@ -1440,6 +1591,11 @@
         </w:rPr>
         <w:t xml:space="preserve">Звершення опрацювання теми: 05.12.2023</w:t>
       </w:r>
+      <w:r>
+        <w:rPr>
+          <w:rtl w:val="0"/>
+        </w:rPr>
+      </w:r>
     </w:p>
     <w:p>
       <w:pPr>
@@ -1457,7 +1613,7 @@
           <w:szCs w:val="28"/>
         </w:rPr>
       </w:pPr>
-      <w:bookmarkStart w:colFirst="0" w:colLast="0" w:name="_c88pyotsix1v" w:id="2"/>
+      <w:bookmarkStart w:colFirst="0" w:colLast="0" w:name="_heading=h.1fob9te" w:id="2"/>
       <w:bookmarkEnd w:id="2"/>
       <w:r>
         <w:rPr>
@@ -1500,6 +1656,11 @@
         <w:br w:type="textWrapping"/>
         <w:t xml:space="preserve">не використовував</w:t>
       </w:r>
+      <w:r>
+        <w:rPr>
+          <w:rtl w:val="0"/>
+        </w:rPr>
+      </w:r>
     </w:p>
     <w:p>
       <w:pPr>
@@ -1525,6 +1686,11 @@
         </w:rPr>
         <w:t xml:space="preserve">Що опрацьовано:</w:t>
       </w:r>
+      <w:r>
+        <w:rPr>
+          <w:rtl w:val="0"/>
+        </w:rPr>
+      </w:r>
     </w:p>
     <w:p>
       <w:pPr>
@@ -1543,25 +1709,7 @@
           <w:szCs w:val="28"/>
           <w:rtl w:val="0"/>
         </w:rPr>
-        <w:t xml:space="preserve">                                 </w:t>
-      </w:r>
-      <w:r>
-        <w:rPr>
-          <w:color w:val="ffffff"/>
-          <w:sz w:val="28"/>
-          <w:szCs w:val="28"/>
-          <w:rtl w:val="0"/>
-        </w:rPr>
-        <w:t xml:space="preserve">розібрано</w:t>
-      </w:r>
-      <w:r>
-        <w:rPr>
-          <w:color w:val="ffffff"/>
-          <w:sz w:val="28"/>
-          <w:szCs w:val="28"/>
-          <w:rtl w:val="0"/>
-        </w:rPr>
-        <w:t xml:space="preserve"> та проаналізовано всі завдання</w:t>
+        <w:t xml:space="preserve">                                 розібрано та проаналізовано всі завдання</w:t>
       </w:r>
     </w:p>
     <w:p>
@@ -1588,6 +1736,11 @@
         </w:rPr>
         <w:t xml:space="preserve">Статус: Ознайомлений</w:t>
       </w:r>
+      <w:r>
+        <w:rPr>
+          <w:rtl w:val="0"/>
+        </w:rPr>
+      </w:r>
     </w:p>
     <w:p>
       <w:pPr>
@@ -1613,6 +1766,11 @@
         </w:rPr>
         <w:t xml:space="preserve">Початок опрацювання теми: 07.12.2023  </w:t>
       </w:r>
+      <w:r>
+        <w:rPr>
+          <w:rtl w:val="0"/>
+        </w:rPr>
+      </w:r>
     </w:p>
     <w:p>
       <w:pPr>
@@ -1703,7 +1861,7 @@
           <w:szCs w:val="28"/>
         </w:rPr>
       </w:pPr>
-      <w:bookmarkStart w:colFirst="0" w:colLast="0" w:name="_m9ceq3b9r8lb" w:id="3"/>
+      <w:bookmarkStart w:colFirst="0" w:colLast="0" w:name="_heading=h.3znysh7" w:id="3"/>
       <w:bookmarkEnd w:id="3"/>
       <w:r>
         <w:rPr>
@@ -1744,6 +1902,11 @@
         </w:rPr>
         <w:t xml:space="preserve">Джерела Інформації:</w:t>
       </w:r>
+      <w:r>
+        <w:rPr>
+          <w:rtl w:val="0"/>
+        </w:rPr>
+      </w:r>
     </w:p>
     <w:p>
       <w:pPr>
@@ -1769,6 +1932,11 @@
         </w:rPr>
         <w:t xml:space="preserve">Теоретичні відомості з Vns lab 6</w:t>
       </w:r>
+      <w:r>
+        <w:rPr>
+          <w:rtl w:val="0"/>
+        </w:rPr>
+      </w:r>
     </w:p>
     <w:p>
       <w:pPr>
@@ -1796,6 +1964,11 @@
         <w:br w:type="textWrapping"/>
         <w:t xml:space="preserve">Вивчення символьних і рядкових змінних і способів їхньої обробки в мові С та С++.</w:t>
       </w:r>
+      <w:r>
+        <w:rPr>
+          <w:rtl w:val="0"/>
+        </w:rPr>
+      </w:r>
     </w:p>
     <w:p>
       <w:pPr>
@@ -1821,6 +1994,11 @@
         </w:rPr>
         <w:t xml:space="preserve">Статус: Ознайомлений</w:t>
       </w:r>
+      <w:r>
+        <w:rPr>
+          <w:rtl w:val="0"/>
+        </w:rPr>
+      </w:r>
     </w:p>
     <w:p>
       <w:pPr>
@@ -1846,6 +2024,11 @@
         </w:rPr>
         <w:t xml:space="preserve">Початок опрацювання теми: 01.12.2023    </w:t>
       </w:r>
+      <w:r>
+        <w:rPr>
+          <w:rtl w:val="0"/>
+        </w:rPr>
+      </w:r>
     </w:p>
     <w:p>
       <w:pPr>
@@ -1871,6 +2054,11 @@
         </w:rPr>
         <w:t xml:space="preserve">Звершення опрацювання теми: 05.12.2023</w:t>
       </w:r>
+      <w:r>
+        <w:rPr>
+          <w:rtl w:val="0"/>
+        </w:rPr>
+      </w:r>
     </w:p>
     <w:p>
       <w:pPr>
@@ -1882,7 +2070,7 @@
           <w:szCs w:val="28"/>
         </w:rPr>
       </w:pPr>
-      <w:bookmarkStart w:colFirst="0" w:colLast="0" w:name="_b1fxi2rvwgrj" w:id="4"/>
+      <w:bookmarkStart w:colFirst="0" w:colLast="0" w:name="_heading=h.2et92p0" w:id="4"/>
       <w:bookmarkEnd w:id="4"/>
       <w:r>
         <w:rPr>
@@ -1923,6 +2111,11 @@
         </w:rPr>
         <w:t xml:space="preserve">Джерела Інформації:</w:t>
       </w:r>
+      <w:r>
+        <w:rPr>
+          <w:rtl w:val="0"/>
+        </w:rPr>
+      </w:r>
     </w:p>
     <w:p>
       <w:pPr>
@@ -1948,6 +2141,11 @@
         </w:rPr>
         <w:t xml:space="preserve">Теоретичні відомості з Vns lab 8</w:t>
       </w:r>
+      <w:r>
+        <w:rPr>
+          <w:rtl w:val="0"/>
+        </w:rPr>
+      </w:r>
     </w:p>
     <w:p>
       <w:pPr>
@@ -1973,6 +2171,11 @@
         </w:rPr>
         <w:t xml:space="preserve">Що опрацьовано:</w:t>
       </w:r>
+      <w:r>
+        <w:rPr>
+          <w:rtl w:val="0"/>
+        </w:rPr>
+      </w:r>
     </w:p>
     <w:p>
       <w:pPr>
@@ -1998,6 +2201,11 @@
         </w:rPr>
         <w:t xml:space="preserve"> Робота з двійковими файлами, організація вводу-виводу структурованої</w:t>
       </w:r>
+      <w:r>
+        <w:rPr>
+          <w:rtl w:val="0"/>
+        </w:rPr>
+      </w:r>
     </w:p>
     <w:p>
       <w:pPr>
@@ -2023,6 +2231,11 @@
         </w:rPr>
         <w:t xml:space="preserve">інформації і її зберігання на зовнішніх носіях.</w:t>
       </w:r>
+      <w:r>
+        <w:rPr>
+          <w:rtl w:val="0"/>
+        </w:rPr>
+      </w:r>
     </w:p>
     <w:p>
       <w:pPr>
@@ -2048,6 +2261,11 @@
         </w:rPr>
         <w:t xml:space="preserve">Статус: Ознайомлений частково</w:t>
       </w:r>
+      <w:r>
+        <w:rPr>
+          <w:rtl w:val="0"/>
+        </w:rPr>
+      </w:r>
     </w:p>
     <w:p>
       <w:pPr>
@@ -2073,6 +2291,11 @@
         </w:rPr>
         <w:t xml:space="preserve">Початок опрацювання теми: 07.12.2023  </w:t>
       </w:r>
+      <w:r>
+        <w:rPr>
+          <w:rtl w:val="0"/>
+        </w:rPr>
+      </w:r>
     </w:p>
     <w:p>
       <w:pPr>
@@ -2098,6 +2321,11 @@
         </w:rPr>
         <w:t xml:space="preserve">Звершення опрацювання теми: 09.12.2023</w:t>
       </w:r>
+      <w:r>
+        <w:rPr>
+          <w:rtl w:val="0"/>
+        </w:rPr>
+      </w:r>
     </w:p>
     <w:p>
       <w:pPr>
@@ -2130,7 +2358,7 @@
           <w:szCs w:val="28"/>
         </w:rPr>
       </w:pPr>
-      <w:bookmarkStart w:colFirst="0" w:colLast="0" w:name="_myddgbbn5uuv" w:id="5"/>
+      <w:bookmarkStart w:colFirst="0" w:colLast="0" w:name="_heading=h.tyjcwt" w:id="5"/>
       <w:bookmarkEnd w:id="5"/>
       <w:r>
         <w:rPr>
@@ -2171,6 +2399,11 @@
         </w:rPr>
         <w:t xml:space="preserve">Джерела Інформації:</w:t>
       </w:r>
+      <w:r>
+        <w:rPr>
+          <w:rtl w:val="0"/>
+        </w:rPr>
+      </w:r>
     </w:p>
     <w:p>
       <w:pPr>
@@ -2196,6 +2429,11 @@
         </w:rPr>
         <w:t xml:space="preserve">Теоретичні відомості з Vns lab 9</w:t>
       </w:r>
+      <w:r>
+        <w:rPr>
+          <w:rtl w:val="0"/>
+        </w:rPr>
+      </w:r>
     </w:p>
     <w:p>
       <w:pPr>
@@ -2221,6 +2459,11 @@
         </w:rPr>
         <w:t xml:space="preserve">Що опрацьовано:</w:t>
       </w:r>
+      <w:r>
+        <w:rPr>
+          <w:rtl w:val="0"/>
+        </w:rPr>
+      </w:r>
     </w:p>
     <w:p>
       <w:pPr>
@@ -2246,6 +2489,11 @@
         </w:rPr>
         <w:t xml:space="preserve">Робота з текстовими файлами, ввід-вивід текстової інформації і її зберігання на зовнішніх носіях.</w:t>
       </w:r>
+      <w:r>
+        <w:rPr>
+          <w:rtl w:val="0"/>
+        </w:rPr>
+      </w:r>
     </w:p>
     <w:p>
       <w:pPr>
@@ -2271,6 +2519,11 @@
         </w:rPr>
         <w:t xml:space="preserve">Статус: Ознайомлений</w:t>
       </w:r>
+      <w:r>
+        <w:rPr>
+          <w:rtl w:val="0"/>
+        </w:rPr>
+      </w:r>
     </w:p>
     <w:p>
       <w:pPr>
@@ -2287,7 +2540,7 @@
           <w:szCs w:val="28"/>
         </w:rPr>
       </w:pPr>
-      <w:bookmarkStart w:colFirst="0" w:colLast="0" w:name="_30j0zll" w:id="6"/>
+      <w:bookmarkStart w:colFirst="0" w:colLast="0" w:name="_heading=h.3dy6vkm" w:id="6"/>
       <w:bookmarkEnd w:id="6"/>
       <w:r>
         <w:rPr>
@@ -2297,6 +2550,11 @@
           <w:rtl w:val="0"/>
         </w:rPr>
         <w:t xml:space="preserve">Початок опрацювання теми: 07.12.2023</w:t>
+      </w:r>
+      <w:r>
+        <w:rPr>
+          <w:rtl w:val="0"/>
+        </w:rPr>
       </w:r>
     </w:p>
     <w:p>
@@ -2323,6 +2581,11 @@
         </w:rPr>
         <w:t xml:space="preserve">Звершення опрацювання теми: 09.12.2023</w:t>
       </w:r>
+      <w:r>
+        <w:rPr>
+          <w:rtl w:val="0"/>
+        </w:rPr>
+      </w:r>
     </w:p>
     <w:p>
       <w:pPr>
@@ -2334,7 +2597,7 @@
           <w:szCs w:val="28"/>
         </w:rPr>
       </w:pPr>
-      <w:bookmarkStart w:colFirst="0" w:colLast="0" w:name="_ix8x2lfyrx4j" w:id="7"/>
+      <w:bookmarkStart w:colFirst="0" w:colLast="0" w:name="_heading=h.1t3h5sf" w:id="7"/>
       <w:bookmarkEnd w:id="7"/>
       <w:r>
         <w:rPr>
@@ -2375,6 +2638,11 @@
         </w:rPr>
         <w:t xml:space="preserve">Джерела Інформації:</w:t>
       </w:r>
+      <w:r>
+        <w:rPr>
+          <w:rtl w:val="0"/>
+        </w:rPr>
+      </w:r>
     </w:p>
     <w:p>
       <w:pPr>
@@ -2420,6 +2688,11 @@
         </w:rPr>
         <w:t xml:space="preserve">Що опрацьовано:</w:t>
       </w:r>
+      <w:r>
+        <w:rPr>
+          <w:rtl w:val="0"/>
+        </w:rPr>
+      </w:r>
     </w:p>
     <w:p>
       <w:pPr>
@@ -2445,6 +2718,11 @@
         </w:rPr>
         <w:t xml:space="preserve">виконане завдання двома способами</w:t>
       </w:r>
+      <w:r>
+        <w:rPr>
+          <w:rtl w:val="0"/>
+        </w:rPr>
+      </w:r>
     </w:p>
     <w:p>
       <w:pPr>
@@ -2470,6 +2748,11 @@
         </w:rPr>
         <w:t xml:space="preserve">Статус: Ознайомлений</w:t>
       </w:r>
+      <w:r>
+        <w:rPr>
+          <w:rtl w:val="0"/>
+        </w:rPr>
+      </w:r>
     </w:p>
     <w:p>
       <w:pPr>
@@ -2486,8 +2769,6 @@
           <w:szCs w:val="28"/>
         </w:rPr>
       </w:pPr>
-      <w:bookmarkStart w:colFirst="0" w:colLast="0" w:name="_30j0zll" w:id="6"/>
-      <w:bookmarkEnd w:id="6"/>
       <w:r>
         <w:rPr>
           <w:color w:val="ffffff"/>
@@ -2496,6 +2777,11 @@
           <w:rtl w:val="0"/>
         </w:rPr>
         <w:t xml:space="preserve">Початок опрацювання теми: 07.12.2023</w:t>
+      </w:r>
+      <w:r>
+        <w:rPr>
+          <w:rtl w:val="0"/>
+        </w:rPr>
       </w:r>
     </w:p>
     <w:p>
@@ -2522,6 +2808,11 @@
         </w:rPr>
         <w:t xml:space="preserve">Звершення опрацювання теми: 09.12.2023</w:t>
       </w:r>
+      <w:r>
+        <w:rPr>
+          <w:rtl w:val="0"/>
+        </w:rPr>
+      </w:r>
     </w:p>
     <w:p>
       <w:pPr>
@@ -2533,7 +2824,7 @@
           <w:szCs w:val="28"/>
         </w:rPr>
       </w:pPr>
-      <w:bookmarkStart w:colFirst="0" w:colLast="0" w:name="_1qwiuf4mozc" w:id="8"/>
+      <w:bookmarkStart w:colFirst="0" w:colLast="0" w:name="_heading=h.4d34og8" w:id="8"/>
       <w:bookmarkEnd w:id="8"/>
       <w:r>
         <w:rPr>
@@ -2574,6 +2865,11 @@
         </w:rPr>
         <w:t xml:space="preserve">Джерела Інформації:</w:t>
       </w:r>
+      <w:r>
+        <w:rPr>
+          <w:rtl w:val="0"/>
+        </w:rPr>
+      </w:r>
     </w:p>
     <w:p>
       <w:pPr>
@@ -2599,6 +2895,11 @@
         </w:rPr>
         <w:t xml:space="preserve">Командна допомога</w:t>
       </w:r>
+      <w:r>
+        <w:rPr>
+          <w:rtl w:val="0"/>
+        </w:rPr>
+      </w:r>
     </w:p>
     <w:p>
       <w:pPr>
@@ -2624,6 +2925,11 @@
         </w:rPr>
         <w:t xml:space="preserve">Що опрацьовано:</w:t>
       </w:r>
+      <w:r>
+        <w:rPr>
+          <w:rtl w:val="0"/>
+        </w:rPr>
+      </w:r>
     </w:p>
     <w:p>
       <w:pPr>
@@ -2649,6 +2955,11 @@
         </w:rPr>
         <w:t xml:space="preserve">реалізована складна задача </w:t>
       </w:r>
+      <w:r>
+        <w:rPr>
+          <w:rtl w:val="0"/>
+        </w:rPr>
+      </w:r>
     </w:p>
     <w:p>
       <w:pPr>
@@ -2674,6 +2985,11 @@
         </w:rPr>
         <w:t xml:space="preserve">Статус: Ознайомлений</w:t>
       </w:r>
+      <w:r>
+        <w:rPr>
+          <w:rtl w:val="0"/>
+        </w:rPr>
+      </w:r>
     </w:p>
     <w:p>
       <w:pPr>
@@ -2690,8 +3006,6 @@
           <w:szCs w:val="28"/>
         </w:rPr>
       </w:pPr>
-      <w:bookmarkStart w:colFirst="0" w:colLast="0" w:name="_30j0zll" w:id="6"/>
-      <w:bookmarkEnd w:id="6"/>
       <w:r>
         <w:rPr>
           <w:color w:val="ffffff"/>
@@ -2700,6 +3014,11 @@
           <w:rtl w:val="0"/>
         </w:rPr>
         <w:t xml:space="preserve">Початок опрацювання теми: 07.12.2023</w:t>
+      </w:r>
+      <w:r>
+        <w:rPr>
+          <w:rtl w:val="0"/>
+        </w:rPr>
       </w:r>
     </w:p>
     <w:p>
@@ -2726,6 +3045,11 @@
         </w:rPr>
         <w:t xml:space="preserve">Звершення опрацювання теми: 09.12.2023</w:t>
       </w:r>
+      <w:r>
+        <w:rPr>
+          <w:rtl w:val="0"/>
+        </w:rPr>
+      </w:r>
     </w:p>
     <w:p>
       <w:pPr>
@@ -2737,7 +3061,7 @@
           <w:szCs w:val="28"/>
         </w:rPr>
       </w:pPr>
-      <w:bookmarkStart w:colFirst="0" w:colLast="0" w:name="_warm8w6d28b6" w:id="9"/>
+      <w:bookmarkStart w:colFirst="0" w:colLast="0" w:name="_heading=h.2s8eyo1" w:id="9"/>
       <w:bookmarkEnd w:id="9"/>
       <w:r>
         <w:rPr>
@@ -2778,6 +3102,11 @@
         </w:rPr>
         <w:t xml:space="preserve">Джерела Інформації:</w:t>
       </w:r>
+      <w:r>
+        <w:rPr>
+          <w:rtl w:val="0"/>
+        </w:rPr>
+      </w:r>
     </w:p>
     <w:p>
       <w:pPr>
@@ -2803,6 +3132,11 @@
         </w:rPr>
         <w:t xml:space="preserve">Використовував дані з практичних занять</w:t>
       </w:r>
+      <w:r>
+        <w:rPr>
+          <w:rtl w:val="0"/>
+        </w:rPr>
+      </w:r>
     </w:p>
     <w:p>
       <w:pPr>
@@ -2828,6 +3162,11 @@
         </w:rPr>
         <w:t xml:space="preserve">Що опрацьовано:</w:t>
       </w:r>
+      <w:r>
+        <w:rPr>
+          <w:rtl w:val="0"/>
+        </w:rPr>
+      </w:r>
     </w:p>
     <w:p>
       <w:pPr>
@@ -2853,6 +3192,11 @@
         </w:rPr>
         <w:t xml:space="preserve">навчився працювати з файлами</w:t>
       </w:r>
+      <w:r>
+        <w:rPr>
+          <w:rtl w:val="0"/>
+        </w:rPr>
+      </w:r>
     </w:p>
     <w:p>
       <w:pPr>
@@ -2878,6 +3222,11 @@
         </w:rPr>
         <w:t xml:space="preserve">Статус: Частково ознайомлений</w:t>
       </w:r>
+      <w:r>
+        <w:rPr>
+          <w:rtl w:val="0"/>
+        </w:rPr>
+      </w:r>
     </w:p>
     <w:p>
       <w:pPr>
@@ -2903,6 +3252,11 @@
         </w:rPr>
         <w:t xml:space="preserve">Початок опрацювання теми: 07.12.2023  </w:t>
       </w:r>
+      <w:r>
+        <w:rPr>
+          <w:rtl w:val="0"/>
+        </w:rPr>
+      </w:r>
     </w:p>
     <w:p>
       <w:pPr>
@@ -2928,6 +3282,11 @@
         </w:rPr>
         <w:t xml:space="preserve">Звершення опрацювання теми: 09.12.2023</w:t>
       </w:r>
+      <w:r>
+        <w:rPr>
+          <w:rtl w:val="0"/>
+        </w:rPr>
+      </w:r>
     </w:p>
     <w:p>
       <w:pPr>
@@ -2939,7 +3298,7 @@
           <w:szCs w:val="28"/>
         </w:rPr>
       </w:pPr>
-      <w:bookmarkStart w:colFirst="0" w:colLast="0" w:name="_9cyr3xxywcmz" w:id="10"/>
+      <w:bookmarkStart w:colFirst="0" w:colLast="0" w:name="_heading=h.17dp8vu" w:id="10"/>
       <w:bookmarkEnd w:id="10"/>
       <w:r>
         <w:rPr>
@@ -2980,6 +3339,11 @@
         </w:rPr>
         <w:t xml:space="preserve">Джерела Інформації:</w:t>
       </w:r>
+      <w:r>
+        <w:rPr>
+          <w:rtl w:val="0"/>
+        </w:rPr>
+      </w:r>
     </w:p>
     <w:p>
       <w:pPr>
@@ -3005,6 +3369,11 @@
         </w:rPr>
         <w:t xml:space="preserve">Гурток з програмування </w:t>
       </w:r>
+      <w:r>
+        <w:rPr>
+          <w:rtl w:val="0"/>
+        </w:rPr>
+      </w:r>
     </w:p>
     <w:p>
       <w:pPr>
@@ -3030,6 +3399,11 @@
         </w:rPr>
         <w:t xml:space="preserve">Що опрацьовано:</w:t>
       </w:r>
+      <w:r>
+        <w:rPr>
+          <w:rtl w:val="0"/>
+        </w:rPr>
+      </w:r>
     </w:p>
     <w:p>
       <w:pPr>
@@ -3055,6 +3429,11 @@
         </w:rPr>
         <w:t xml:space="preserve">виконав цікаве завдання</w:t>
       </w:r>
+      <w:r>
+        <w:rPr>
+          <w:rtl w:val="0"/>
+        </w:rPr>
+      </w:r>
     </w:p>
     <w:p>
       <w:pPr>
@@ -3080,6 +3459,11 @@
         </w:rPr>
         <w:t xml:space="preserve">Статус: Частково ознайомлений</w:t>
       </w:r>
+      <w:r>
+        <w:rPr>
+          <w:rtl w:val="0"/>
+        </w:rPr>
+      </w:r>
     </w:p>
     <w:p>
       <w:pPr>
@@ -3105,6 +3489,11 @@
         </w:rPr>
         <w:t xml:space="preserve">Початок опрацювання теми: 07.12.2023  </w:t>
       </w:r>
+      <w:r>
+        <w:rPr>
+          <w:rtl w:val="0"/>
+        </w:rPr>
+      </w:r>
     </w:p>
     <w:p>
       <w:pPr>
@@ -3130,6 +3519,11 @@
         </w:rPr>
         <w:t xml:space="preserve">Звершення опрацювання теми:09.12.2023</w:t>
       </w:r>
+      <w:r>
+        <w:rPr>
+          <w:rtl w:val="0"/>
+        </w:rPr>
+      </w:r>
     </w:p>
     <w:p>
       <w:pPr>
@@ -3165,7 +3559,7 @@
           <w:color w:val="ffffff"/>
         </w:rPr>
       </w:pPr>
-      <w:bookmarkStart w:colFirst="0" w:colLast="0" w:name="_4stkr4ms8s3i" w:id="11"/>
+      <w:bookmarkStart w:colFirst="0" w:colLast="0" w:name="_heading=h.3rdcrjn" w:id="11"/>
       <w:bookmarkEnd w:id="11"/>
       <w:r>
         <w:rPr>
@@ -3245,16 +3639,16 @@
           <wp:inline distB="114300" distT="114300" distL="114300" distR="114300">
             <wp:extent cx="4247288" cy="5514975"/>
             <wp:effectExtent b="0" l="0" r="0" t="0"/>
-            <wp:docPr id="40" name="image39.png"/>
+            <wp:docPr id="22" name="image19.png"/>
             <a:graphic>
               <a:graphicData uri="http://schemas.openxmlformats.org/drawingml/2006/picture">
                 <pic:pic>
                   <pic:nvPicPr>
-                    <pic:cNvPr id="0" name="image39.png"/>
+                    <pic:cNvPr id="0" name="image19.png"/>
                     <pic:cNvPicPr preferRelativeResize="0"/>
                   </pic:nvPicPr>
                   <pic:blipFill>
-                    <a:blip r:embed="rId7"/>
+                    <a:blip r:embed="rId8"/>
                     <a:srcRect b="0" l="0" r="0" t="0"/>
                     <a:stretch>
                       <a:fillRect/>
@@ -3280,7 +3674,7 @@
         </w:rPr>
       </w:r>
     </w:p>
-    <w:bookmarkStart w:colFirst="0" w:colLast="0" w:name="pxln7kgqaklu" w:id="12"/>
+    <w:bookmarkStart w:colFirst="0" w:colLast="0" w:name="bookmark=id.26in1rg" w:id="12"/>
     <w:bookmarkEnd w:id="12"/>
     <w:p>
       <w:pPr>
@@ -3330,7 +3724,7 @@
           <w:color w:val="ffffff"/>
         </w:rPr>
       </w:pPr>
-      <w:bookmarkStart w:colFirst="0" w:colLast="0" w:name="_6urkctegv41n" w:id="13"/>
+      <w:bookmarkStart w:colFirst="0" w:colLast="0" w:name="_heading=h.lnxbz9" w:id="13"/>
       <w:bookmarkEnd w:id="13"/>
       <w:r>
         <w:rPr>
@@ -3412,11 +3806,6 @@
           <w:rtl w:val="0"/>
         </w:rPr>
         <w:t xml:space="preserve">Плановий час 20 хв</w:t>
-      </w:r>
-      <w:r>
-        <w:rPr>
-          <w:rtl w:val="0"/>
-        </w:rPr>
       </w:r>
     </w:p>
     <w:p>
@@ -3903,16 +4292,16 @@
             <wp:extent cx="5791200" cy="4232727"/>
             <wp:effectExtent b="0" l="0" r="0" t="0"/>
             <wp:wrapSquare wrapText="bothSides" distB="0" distT="0" distL="0" distR="0"/>
-            <wp:docPr id="5" name="image6.png"/>
+            <wp:docPr id="33" name="image30.png"/>
             <a:graphic>
               <a:graphicData uri="http://schemas.openxmlformats.org/drawingml/2006/picture">
                 <pic:pic>
                   <pic:nvPicPr>
-                    <pic:cNvPr id="0" name="image6.png"/>
+                    <pic:cNvPr id="0" name="image30.png"/>
                     <pic:cNvPicPr preferRelativeResize="0"/>
                   </pic:nvPicPr>
                   <pic:blipFill>
-                    <a:blip r:embed="rId8"/>
+                    <a:blip r:embed="rId9"/>
                     <a:srcRect b="0" l="0" r="0" t="0"/>
                     <a:stretch>
                       <a:fillRect/>
@@ -4201,16 +4590,16 @@
             <wp:extent cx="4355465" cy="3051810"/>
             <wp:effectExtent b="0" l="0" r="0" t="0"/>
             <wp:wrapSquare wrapText="bothSides" distB="0" distT="0" distL="0" distR="0"/>
-            <wp:docPr id="7" name="image1.png"/>
+            <wp:docPr id="26" name="image23.png"/>
             <a:graphic>
               <a:graphicData uri="http://schemas.openxmlformats.org/drawingml/2006/picture">
                 <pic:pic>
                   <pic:nvPicPr>
-                    <pic:cNvPr id="0" name="image1.png"/>
+                    <pic:cNvPr id="0" name="image23.png"/>
                     <pic:cNvPicPr preferRelativeResize="0"/>
                   </pic:nvPicPr>
                   <pic:blipFill>
-                    <a:blip r:embed="rId9"/>
+                    <a:blip r:embed="rId10"/>
                     <a:srcRect b="0" l="0" r="0" t="0"/>
                     <a:stretch>
                       <a:fillRect/>
@@ -4440,16 +4829,16 @@
           <wp:inline distB="114300" distT="114300" distL="114300" distR="114300">
             <wp:extent cx="6300000" cy="3949700"/>
             <wp:effectExtent b="0" l="0" r="0" t="0"/>
-            <wp:docPr id="31" name="image40.png"/>
+            <wp:docPr id="23" name="image27.png"/>
             <a:graphic>
               <a:graphicData uri="http://schemas.openxmlformats.org/drawingml/2006/picture">
                 <pic:pic>
                   <pic:nvPicPr>
-                    <pic:cNvPr id="0" name="image40.png"/>
+                    <pic:cNvPr id="0" name="image27.png"/>
                     <pic:cNvPicPr preferRelativeResize="0"/>
                   </pic:nvPicPr>
                   <pic:blipFill>
-                    <a:blip r:embed="rId10"/>
+                    <a:blip r:embed="rId11"/>
                     <a:srcRect b="0" l="0" r="0" t="0"/>
                     <a:stretch>
                       <a:fillRect/>
@@ -4475,7 +4864,7 @@
         </w:rPr>
       </w:r>
     </w:p>
-    <w:bookmarkStart w:colFirst="0" w:colLast="0" w:name="ez58fo62meya" w:id="14"/>
+    <w:bookmarkStart w:colFirst="0" w:colLast="0" w:name="bookmark=id.35nkun2" w:id="14"/>
     <w:bookmarkEnd w:id="14"/>
     <w:p>
       <w:pPr>
@@ -4653,16 +5042,16 @@
           <wp:inline distB="114300" distT="114300" distL="114300" distR="114300">
             <wp:extent cx="6142762" cy="8134350"/>
             <wp:effectExtent b="0" l="0" r="0" t="0"/>
-            <wp:docPr id="38" name="image30.png"/>
+            <wp:docPr id="25" name="image18.png"/>
             <a:graphic>
               <a:graphicData uri="http://schemas.openxmlformats.org/drawingml/2006/picture">
                 <pic:pic>
                   <pic:nvPicPr>
-                    <pic:cNvPr id="0" name="image30.png"/>
+                    <pic:cNvPr id="0" name="image18.png"/>
                     <pic:cNvPicPr preferRelativeResize="0"/>
                   </pic:nvPicPr>
                   <pic:blipFill>
-                    <a:blip r:embed="rId11"/>
+                    <a:blip r:embed="rId12"/>
                     <a:srcRect b="0" l="0" r="0" t="0"/>
                     <a:stretch>
                       <a:fillRect/>
@@ -4688,7 +5077,7 @@
         </w:rPr>
       </w:r>
     </w:p>
-    <w:bookmarkStart w:colFirst="0" w:colLast="0" w:name="wif451tpnv7p" w:id="15"/>
+    <w:bookmarkStart w:colFirst="0" w:colLast="0" w:name="bookmark=id.1ksv4uv" w:id="15"/>
     <w:bookmarkEnd w:id="15"/>
     <w:p>
       <w:pPr>
@@ -4737,7 +5126,7 @@
           <w:szCs w:val="28"/>
         </w:rPr>
       </w:pPr>
-      <w:bookmarkStart w:colFirst="0" w:colLast="0" w:name="_wq09pvm1xjff" w:id="16"/>
+      <w:bookmarkStart w:colFirst="0" w:colLast="0" w:name="_heading=h.44sinio" w:id="16"/>
       <w:bookmarkEnd w:id="16"/>
       <w:r>
         <w:rPr>
@@ -4774,16 +5163,16 @@
           <wp:inline distB="114300" distT="114300" distL="114300" distR="114300">
             <wp:extent cx="6296025" cy="8305434"/>
             <wp:effectExtent b="0" l="0" r="0" t="0"/>
-            <wp:docPr id="25" name="image19.png"/>
+            <wp:docPr id="24" name="image22.png"/>
             <a:graphic>
               <a:graphicData uri="http://schemas.openxmlformats.org/drawingml/2006/picture">
                 <pic:pic>
                   <pic:nvPicPr>
-                    <pic:cNvPr id="0" name="image19.png"/>
+                    <pic:cNvPr id="0" name="image22.png"/>
                     <pic:cNvPicPr preferRelativeResize="0"/>
                   </pic:nvPicPr>
                   <pic:blipFill>
-                    <a:blip r:embed="rId12"/>
+                    <a:blip r:embed="rId13"/>
                     <a:srcRect b="0" l="0" r="0" t="0"/>
                     <a:stretch>
                       <a:fillRect/>
@@ -4814,7 +5203,7 @@
         <w:br w:type="textWrapping"/>
       </w:r>
     </w:p>
-    <w:bookmarkStart w:colFirst="0" w:colLast="0" w:name="9wq0cc2zwoyn" w:id="17"/>
+    <w:bookmarkStart w:colFirst="0" w:colLast="0" w:name="bookmark=id.2jxsxqh" w:id="17"/>
     <w:bookmarkEnd w:id="17"/>
     <w:p>
       <w:pPr>
@@ -4848,7 +5237,7 @@
           <w:szCs w:val="28"/>
         </w:rPr>
       </w:pPr>
-      <w:bookmarkStart w:colFirst="0" w:colLast="0" w:name="_6uo43vearf6d" w:id="18"/>
+      <w:bookmarkStart w:colFirst="0" w:colLast="0" w:name="_heading=h.z337ya" w:id="18"/>
       <w:bookmarkEnd w:id="18"/>
       <w:r>
         <w:rPr>
@@ -4860,16 +5249,16 @@
           <wp:inline distB="114300" distT="114300" distL="114300" distR="114300">
             <wp:extent cx="6296025" cy="8533538"/>
             <wp:effectExtent b="0" l="0" r="0" t="0"/>
-            <wp:docPr id="13" name="image14.png"/>
+            <wp:docPr id="28" name="image26.png"/>
             <a:graphic>
               <a:graphicData uri="http://schemas.openxmlformats.org/drawingml/2006/picture">
                 <pic:pic>
                   <pic:nvPicPr>
-                    <pic:cNvPr id="0" name="image14.png"/>
+                    <pic:cNvPr id="0" name="image26.png"/>
                     <pic:cNvPicPr preferRelativeResize="0"/>
                   </pic:nvPicPr>
                   <pic:blipFill>
-                    <a:blip r:embed="rId13"/>
+                    <a:blip r:embed="rId14"/>
                     <a:srcRect b="0" l="0" r="0" t="0"/>
                     <a:stretch>
                       <a:fillRect/>
@@ -4895,7 +5284,7 @@
         </w:rPr>
       </w:r>
     </w:p>
-    <w:bookmarkStart w:colFirst="0" w:colLast="0" w:name="mqygz2eo3axw" w:id="19"/>
+    <w:bookmarkStart w:colFirst="0" w:colLast="0" w:name="bookmark=id.3j2qqm3" w:id="19"/>
     <w:bookmarkEnd w:id="19"/>
     <w:p>
       <w:pPr>
@@ -4980,16 +5369,16 @@
           <wp:inline distB="114300" distT="114300" distL="114300" distR="114300">
             <wp:extent cx="6296025" cy="8407034"/>
             <wp:effectExtent b="0" l="0" r="0" t="0"/>
-            <wp:docPr id="27" name="image18.png"/>
+            <wp:docPr id="27" name="image24.png"/>
             <a:graphic>
               <a:graphicData uri="http://schemas.openxmlformats.org/drawingml/2006/picture">
                 <pic:pic>
                   <pic:nvPicPr>
-                    <pic:cNvPr id="0" name="image18.png"/>
+                    <pic:cNvPr id="0" name="image24.png"/>
                     <pic:cNvPicPr preferRelativeResize="0"/>
                   </pic:nvPicPr>
                   <pic:blipFill>
-                    <a:blip r:embed="rId14"/>
+                    <a:blip r:embed="rId15"/>
                     <a:srcRect b="0" l="0" r="0" t="0"/>
                     <a:stretch>
                       <a:fillRect/>
@@ -5015,7 +5404,7 @@
         </w:rPr>
       </w:r>
     </w:p>
-    <w:bookmarkStart w:colFirst="0" w:colLast="0" w:name="8y604ncerbvf" w:id="20"/>
+    <w:bookmarkStart w:colFirst="0" w:colLast="0" w:name="bookmark=id.1y810tw" w:id="20"/>
     <w:bookmarkEnd w:id="20"/>
     <w:p>
       <w:pPr>
@@ -5062,16 +5451,16 @@
           <wp:inline distB="114300" distT="114300" distL="114300" distR="114300">
             <wp:extent cx="6296025" cy="2170838"/>
             <wp:effectExtent b="0" l="0" r="0" t="0"/>
-            <wp:docPr id="17" name="image9.png"/>
+            <wp:docPr id="31" name="image29.png"/>
             <a:graphic>
               <a:graphicData uri="http://schemas.openxmlformats.org/drawingml/2006/picture">
                 <pic:pic>
                   <pic:nvPicPr>
-                    <pic:cNvPr id="0" name="image9.png"/>
+                    <pic:cNvPr id="0" name="image29.png"/>
                     <pic:cNvPicPr preferRelativeResize="0"/>
                   </pic:nvPicPr>
                   <pic:blipFill>
-                    <a:blip r:embed="rId15"/>
+                    <a:blip r:embed="rId16"/>
                     <a:srcRect b="0" l="0" r="0" t="0"/>
                     <a:stretch>
                       <a:fillRect/>
@@ -5097,7 +5486,7 @@
         </w:rPr>
       </w:r>
     </w:p>
-    <w:bookmarkStart w:colFirst="0" w:colLast="0" w:name="3hoq658va8s6" w:id="21"/>
+    <w:bookmarkStart w:colFirst="0" w:colLast="0" w:name="bookmark=id.4i7ojhp" w:id="21"/>
     <w:bookmarkEnd w:id="21"/>
     <w:p>
       <w:pPr>
@@ -5135,7 +5524,7 @@
           <w:szCs w:val="28"/>
         </w:rPr>
       </w:pPr>
-      <w:bookmarkStart w:colFirst="0" w:colLast="0" w:name="_xil9feuucdqr" w:id="22"/>
+      <w:bookmarkStart w:colFirst="0" w:colLast="0" w:name="_heading=h.2xcytpi" w:id="22"/>
       <w:bookmarkEnd w:id="22"/>
       <w:r>
         <w:rPr>
@@ -5187,16 +5576,16 @@
           <wp:inline distB="114300" distT="114300" distL="114300" distR="114300">
             <wp:extent cx="5476875" cy="4771163"/>
             <wp:effectExtent b="0" l="0" r="0" t="0"/>
-            <wp:docPr id="30" name="image23.png"/>
+            <wp:docPr id="29" name="image25.png"/>
             <a:graphic>
               <a:graphicData uri="http://schemas.openxmlformats.org/drawingml/2006/picture">
                 <pic:pic>
                   <pic:nvPicPr>
-                    <pic:cNvPr id="0" name="image23.png"/>
+                    <pic:cNvPr id="0" name="image25.png"/>
                     <pic:cNvPicPr preferRelativeResize="0"/>
                   </pic:nvPicPr>
                   <pic:blipFill>
-                    <a:blip r:embed="rId16"/>
+                    <a:blip r:embed="rId17"/>
                     <a:srcRect b="0" l="0" r="0" t="0"/>
                     <a:stretch>
                       <a:fillRect/>
@@ -5222,7 +5611,7 @@
         </w:rPr>
       </w:r>
     </w:p>
-    <w:bookmarkStart w:colFirst="0" w:colLast="0" w:name="cesp84u0auao" w:id="23"/>
+    <w:bookmarkStart w:colFirst="0" w:colLast="0" w:name="bookmark=id.1ci93xb" w:id="23"/>
     <w:bookmarkEnd w:id="23"/>
     <w:p>
       <w:pPr>
@@ -5283,7 +5672,7 @@
           <w:szCs w:val="28"/>
         </w:rPr>
       </w:pPr>
-      <w:bookmarkStart w:colFirst="0" w:colLast="0" w:name="_t539kmme1mq4" w:id="24"/>
+      <w:bookmarkStart w:colFirst="0" w:colLast="0" w:name="_heading=h.3whwml4" w:id="24"/>
       <w:bookmarkEnd w:id="24"/>
       <w:r>
         <w:rPr>
@@ -5320,16 +5709,16 @@
           <wp:inline distB="114300" distT="114300" distL="114300" distR="114300">
             <wp:extent cx="6300000" cy="8102600"/>
             <wp:effectExtent b="0" l="0" r="0" t="0"/>
-            <wp:docPr id="35" name="image33.png"/>
+            <wp:docPr id="30" name="image35.png"/>
             <a:graphic>
               <a:graphicData uri="http://schemas.openxmlformats.org/drawingml/2006/picture">
                 <pic:pic>
                   <pic:nvPicPr>
-                    <pic:cNvPr id="0" name="image33.png"/>
+                    <pic:cNvPr id="0" name="image35.png"/>
                     <pic:cNvPicPr preferRelativeResize="0"/>
                   </pic:nvPicPr>
                   <pic:blipFill>
-                    <a:blip r:embed="rId17"/>
+                    <a:blip r:embed="rId18"/>
                     <a:srcRect b="0" l="0" r="0" t="0"/>
                     <a:stretch>
                       <a:fillRect/>
@@ -5355,7 +5744,7 @@
         </w:rPr>
       </w:r>
     </w:p>
-    <w:bookmarkStart w:colFirst="0" w:colLast="0" w:name="75vqx8kkj6bc" w:id="25"/>
+    <w:bookmarkStart w:colFirst="0" w:colLast="0" w:name="bookmark=id.2bn6wsx" w:id="25"/>
     <w:bookmarkEnd w:id="25"/>
     <w:p>
       <w:pPr>
@@ -5464,7 +5853,7 @@
           <w:szCs w:val="28"/>
         </w:rPr>
       </w:pPr>
-      <w:bookmarkStart w:colFirst="0" w:colLast="0" w:name="_bt6xznc4nvvd" w:id="26"/>
+      <w:bookmarkStart w:colFirst="0" w:colLast="0" w:name="_heading=h.qsh70q" w:id="26"/>
       <w:bookmarkEnd w:id="26"/>
       <w:r>
         <w:rPr>
@@ -5476,16 +5865,16 @@
           <wp:inline distB="114300" distT="114300" distL="114300" distR="114300">
             <wp:extent cx="5800725" cy="7828687"/>
             <wp:effectExtent b="0" l="0" r="0" t="0"/>
-            <wp:docPr id="8" name="image21.png"/>
+            <wp:docPr id="32" name="image36.png"/>
             <a:graphic>
               <a:graphicData uri="http://schemas.openxmlformats.org/drawingml/2006/picture">
                 <pic:pic>
                   <pic:nvPicPr>
-                    <pic:cNvPr id="0" name="image21.png"/>
+                    <pic:cNvPr id="0" name="image36.png"/>
                     <pic:cNvPicPr preferRelativeResize="0"/>
                   </pic:nvPicPr>
                   <pic:blipFill>
-                    <a:blip r:embed="rId18"/>
+                    <a:blip r:embed="rId19"/>
                     <a:srcRect b="0" l="0" r="0" t="0"/>
                     <a:stretch>
                       <a:fillRect/>
@@ -5511,7 +5900,7 @@
         </w:rPr>
       </w:r>
     </w:p>
-    <w:bookmarkStart w:colFirst="0" w:colLast="0" w:name="42bt4ag7i8b4" w:id="27"/>
+    <w:bookmarkStart w:colFirst="0" w:colLast="0" w:name="bookmark=id.3as4poj" w:id="27"/>
     <w:bookmarkEnd w:id="27"/>
     <w:p>
       <w:pPr>
@@ -5619,16 +6008,16 @@
           <wp:inline distB="114300" distT="114300" distL="114300" distR="114300">
             <wp:extent cx="6296025" cy="8073175"/>
             <wp:effectExtent b="0" l="0" r="0" t="0"/>
-            <wp:docPr id="4" name="image3.png"/>
+            <wp:docPr id="34" name="image28.png"/>
             <a:graphic>
               <a:graphicData uri="http://schemas.openxmlformats.org/drawingml/2006/picture">
                 <pic:pic>
                   <pic:nvPicPr>
-                    <pic:cNvPr id="0" name="image3.png"/>
+                    <pic:cNvPr id="0" name="image28.png"/>
                     <pic:cNvPicPr preferRelativeResize="0"/>
                   </pic:nvPicPr>
                   <pic:blipFill>
-                    <a:blip r:embed="rId19"/>
+                    <a:blip r:embed="rId20"/>
                     <a:srcRect b="0" l="0" r="0" t="0"/>
                     <a:stretch>
                       <a:fillRect/>
@@ -5654,7 +6043,7 @@
         </w:rPr>
       </w:r>
     </w:p>
-    <w:bookmarkStart w:colFirst="0" w:colLast="0" w:name="7k8a90x52rvx" w:id="28"/>
+    <w:bookmarkStart w:colFirst="0" w:colLast="0" w:name="bookmark=id.1pxezwc" w:id="28"/>
     <w:bookmarkEnd w:id="28"/>
     <w:p>
       <w:pPr>
@@ -5702,7 +6091,7 @@
           <w:color w:val="ffffff"/>
         </w:rPr>
       </w:pPr>
-      <w:bookmarkStart w:colFirst="0" w:colLast="0" w:name="_8qtgdpeisb32" w:id="29"/>
+      <w:bookmarkStart w:colFirst="0" w:colLast="0" w:name="_heading=h.49x2ik5" w:id="29"/>
       <w:bookmarkEnd w:id="29"/>
       <w:r>
         <w:rPr>
@@ -5719,7 +6108,7 @@
           <w:color w:val="ffffff"/>
         </w:rPr>
       </w:pPr>
-      <w:bookmarkStart w:colFirst="0" w:colLast="0" w:name="_d80g45wrnmj0" w:id="30"/>
+      <w:bookmarkStart w:colFirst="0" w:colLast="0" w:name="_heading=h.2p2csry" w:id="30"/>
       <w:bookmarkEnd w:id="30"/>
       <w:r>
         <w:rPr>
@@ -5731,16 +6120,16 @@
           <wp:inline distB="114300" distT="114300" distL="114300" distR="114300">
             <wp:extent cx="6267450" cy="5684111"/>
             <wp:effectExtent b="0" l="0" r="0" t="0"/>
-            <wp:docPr id="24" name="image13.png"/>
+            <wp:docPr id="35" name="image33.png"/>
             <a:graphic>
               <a:graphicData uri="http://schemas.openxmlformats.org/drawingml/2006/picture">
                 <pic:pic>
                   <pic:nvPicPr>
-                    <pic:cNvPr id="0" name="image13.png"/>
+                    <pic:cNvPr id="0" name="image33.png"/>
                     <pic:cNvPicPr preferRelativeResize="0"/>
                   </pic:nvPicPr>
                   <pic:blipFill>
-                    <a:blip r:embed="rId20"/>
+                    <a:blip r:embed="rId21"/>
                     <a:srcRect b="0" l="0" r="0" t="0"/>
                     <a:stretch>
                       <a:fillRect/>
@@ -5766,7 +6155,7 @@
         </w:rPr>
       </w:r>
     </w:p>
-    <w:bookmarkStart w:colFirst="0" w:colLast="0" w:name="202x6pp851av" w:id="31"/>
+    <w:bookmarkStart w:colFirst="0" w:colLast="0" w:name="bookmark=id.147n2zr" w:id="31"/>
     <w:bookmarkEnd w:id="31"/>
     <w:p>
       <w:pPr>
@@ -5800,7 +6189,7 @@
           <w:color w:val="ffffff"/>
         </w:rPr>
       </w:pPr>
-      <w:bookmarkStart w:colFirst="0" w:colLast="0" w:name="_5xwbgke9k9z1" w:id="32"/>
+      <w:bookmarkStart w:colFirst="0" w:colLast="0" w:name="_heading=h.3o7alnk" w:id="32"/>
       <w:bookmarkEnd w:id="32"/>
       <w:r>
         <w:rPr>
@@ -5819,7 +6208,7 @@
           <w:szCs w:val="28"/>
         </w:rPr>
       </w:pPr>
-      <w:bookmarkStart w:colFirst="0" w:colLast="0" w:name="_zehu0spdhj47" w:id="33"/>
+      <w:bookmarkStart w:colFirst="0" w:colLast="0" w:name="_heading=h.23ckvvd" w:id="33"/>
       <w:bookmarkEnd w:id="33"/>
       <w:r>
         <w:rPr>
@@ -5855,16 +6244,16 @@
           <wp:inline distB="114300" distT="114300" distL="114300" distR="114300">
             <wp:extent cx="6057900" cy="7998686"/>
             <wp:effectExtent b="0" l="0" r="0" t="0"/>
-            <wp:docPr id="19" name="image24.png"/>
+            <wp:docPr id="36" name="image32.png"/>
             <a:graphic>
               <a:graphicData uri="http://schemas.openxmlformats.org/drawingml/2006/picture">
                 <pic:pic>
                   <pic:nvPicPr>
-                    <pic:cNvPr id="0" name="image24.png"/>
+                    <pic:cNvPr id="0" name="image32.png"/>
                     <pic:cNvPicPr preferRelativeResize="0"/>
                   </pic:nvPicPr>
                   <pic:blipFill>
-                    <a:blip r:embed="rId21"/>
+                    <a:blip r:embed="rId22"/>
                     <a:srcRect b="0" l="0" r="0" t="0"/>
                     <a:stretch>
                       <a:fillRect/>
@@ -5890,7 +6279,7 @@
         </w:rPr>
       </w:r>
     </w:p>
-    <w:bookmarkStart w:colFirst="0" w:colLast="0" w:name="xgn52vjtb824" w:id="34"/>
+    <w:bookmarkStart w:colFirst="0" w:colLast="0" w:name="bookmark=id.ihv636" w:id="34"/>
     <w:bookmarkEnd w:id="34"/>
     <w:p>
       <w:pPr>
@@ -5971,16 +6360,16 @@
           <wp:inline distB="114300" distT="114300" distL="114300" distR="114300">
             <wp:extent cx="6238875" cy="7390537"/>
             <wp:effectExtent b="0" l="0" r="0" t="0"/>
-            <wp:docPr id="23" name="image20.png"/>
+            <wp:docPr id="37" name="image31.png"/>
             <a:graphic>
               <a:graphicData uri="http://schemas.openxmlformats.org/drawingml/2006/picture">
                 <pic:pic>
                   <pic:nvPicPr>
-                    <pic:cNvPr id="0" name="image20.png"/>
+                    <pic:cNvPr id="0" name="image31.png"/>
                     <pic:cNvPicPr preferRelativeResize="0"/>
                   </pic:nvPicPr>
                   <pic:blipFill>
-                    <a:blip r:embed="rId22"/>
+                    <a:blip r:embed="rId23"/>
                     <a:srcRect b="0" l="0" r="0" t="0"/>
                     <a:stretch>
                       <a:fillRect/>
@@ -6006,7 +6395,7 @@
         </w:rPr>
       </w:r>
     </w:p>
-    <w:bookmarkStart w:colFirst="0" w:colLast="0" w:name="fahnkwv3v3yf" w:id="35"/>
+    <w:bookmarkStart w:colFirst="0" w:colLast="0" w:name="bookmark=id.32hioqz" w:id="35"/>
     <w:bookmarkEnd w:id="35"/>
     <w:p>
       <w:pPr>
@@ -6126,7 +6515,7 @@
           <w:color w:val="ffffff"/>
         </w:rPr>
       </w:pPr>
-      <w:bookmarkStart w:colFirst="0" w:colLast="0" w:name="_92jc07jymsbb" w:id="36"/>
+      <w:bookmarkStart w:colFirst="0" w:colLast="0" w:name="_heading=h.1hmsyys" w:id="36"/>
       <w:bookmarkEnd w:id="36"/>
       <w:r>
         <w:rPr>
@@ -6138,16 +6527,16 @@
           <wp:inline distB="114300" distT="114300" distL="114300" distR="114300">
             <wp:extent cx="6296025" cy="8362087"/>
             <wp:effectExtent b="0" l="0" r="0" t="0"/>
-            <wp:docPr id="26" name="image28.png"/>
+            <wp:docPr id="38" name="image37.png"/>
             <a:graphic>
               <a:graphicData uri="http://schemas.openxmlformats.org/drawingml/2006/picture">
                 <pic:pic>
                   <pic:nvPicPr>
-                    <pic:cNvPr id="0" name="image28.png"/>
+                    <pic:cNvPr id="0" name="image37.png"/>
                     <pic:cNvPicPr preferRelativeResize="0"/>
                   </pic:nvPicPr>
                   <pic:blipFill>
-                    <a:blip r:embed="rId23"/>
+                    <a:blip r:embed="rId24"/>
                     <a:srcRect b="0" l="0" r="0" t="0"/>
                     <a:stretch>
                       <a:fillRect/>
@@ -6173,7 +6562,7 @@
         </w:rPr>
       </w:r>
     </w:p>
-    <w:bookmarkStart w:colFirst="0" w:colLast="0" w:name="mb8syvp9kjas" w:id="37"/>
+    <w:bookmarkStart w:colFirst="0" w:colLast="0" w:name="bookmark=id.41mghml" w:id="37"/>
     <w:bookmarkEnd w:id="37"/>
     <w:p>
       <w:pPr>
@@ -6240,7 +6629,7 @@
           <w:color w:val="ffffff"/>
         </w:rPr>
       </w:pPr>
-      <w:bookmarkStart w:colFirst="0" w:colLast="0" w:name="_512hyvhvjh21" w:id="38"/>
+      <w:bookmarkStart w:colFirst="0" w:colLast="0" w:name="_heading=h.2grqrue" w:id="38"/>
       <w:bookmarkEnd w:id="38"/>
       <w:r>
         <w:rPr>
@@ -8133,16 +8522,16 @@
           <wp:inline distB="114300" distT="114300" distL="114300" distR="114300">
             <wp:extent cx="6296025" cy="3297566"/>
             <wp:effectExtent b="0" l="0" r="0" t="0"/>
-            <wp:docPr id="6" name="image2.png"/>
+            <wp:docPr id="39" name="image40.png"/>
             <a:graphic>
               <a:graphicData uri="http://schemas.openxmlformats.org/drawingml/2006/picture">
                 <pic:pic>
                   <pic:nvPicPr>
-                    <pic:cNvPr id="0" name="image2.png"/>
+                    <pic:cNvPr id="0" name="image40.png"/>
                     <pic:cNvPicPr preferRelativeResize="0"/>
                   </pic:nvPicPr>
                   <pic:blipFill>
-                    <a:blip r:embed="rId24"/>
+                    <a:blip r:embed="rId25"/>
                     <a:srcRect b="0" l="0" r="0" t="0"/>
                     <a:stretch>
                       <a:fillRect/>
@@ -8172,16 +8561,16 @@
           <wp:inline distB="114300" distT="114300" distL="114300" distR="114300">
             <wp:extent cx="6296025" cy="1252866"/>
             <wp:effectExtent b="0" l="0" r="0" t="0"/>
-            <wp:docPr id="18" name="image16.png"/>
+            <wp:docPr id="40" name="image34.png"/>
             <a:graphic>
               <a:graphicData uri="http://schemas.openxmlformats.org/drawingml/2006/picture">
                 <pic:pic>
                   <pic:nvPicPr>
-                    <pic:cNvPr id="0" name="image16.png"/>
+                    <pic:cNvPr id="0" name="image34.png"/>
                     <pic:cNvPicPr preferRelativeResize="0"/>
                   </pic:nvPicPr>
                   <pic:blipFill>
-                    <a:blip r:embed="rId25"/>
+                    <a:blip r:embed="rId26"/>
                     <a:srcRect b="0" l="0" r="0" t="0"/>
                     <a:stretch>
                       <a:fillRect/>
@@ -8207,7 +8596,7 @@
         </w:rPr>
       </w:r>
     </w:p>
-    <w:bookmarkStart w:colFirst="0" w:colLast="0" w:name="ku4sko8rdbt" w:id="39"/>
+    <w:bookmarkStart w:colFirst="0" w:colLast="0" w:name="bookmark=id.vx1227" w:id="39"/>
     <w:bookmarkEnd w:id="39"/>
     <w:p>
       <w:pPr>
@@ -8276,16 +8665,16 @@
           <wp:inline distB="114300" distT="114300" distL="114300" distR="114300">
             <wp:extent cx="3448050" cy="552450"/>
             <wp:effectExtent b="0" l="0" r="0" t="0"/>
-            <wp:docPr id="15" name="image32.png"/>
+            <wp:docPr id="12" name="image10.png"/>
             <a:graphic>
               <a:graphicData uri="http://schemas.openxmlformats.org/drawingml/2006/picture">
                 <pic:pic>
                   <pic:nvPicPr>
-                    <pic:cNvPr id="0" name="image32.png"/>
+                    <pic:cNvPr id="0" name="image10.png"/>
                     <pic:cNvPicPr preferRelativeResize="0"/>
                   </pic:nvPicPr>
                   <pic:blipFill>
-                    <a:blip r:embed="rId26"/>
+                    <a:blip r:embed="rId27"/>
                     <a:srcRect b="0" l="0" r="0" t="0"/>
                     <a:stretch>
                       <a:fillRect/>
@@ -8311,7 +8700,7 @@
         </w:rPr>
       </w:r>
     </w:p>
-    <w:bookmarkStart w:colFirst="0" w:colLast="0" w:name="su4r6t9wg2tg" w:id="40"/>
+    <w:bookmarkStart w:colFirst="0" w:colLast="0" w:name="bookmark=id.3fwokq0" w:id="40"/>
     <w:bookmarkEnd w:id="40"/>
     <w:p>
       <w:pPr>
@@ -8417,16 +8806,16 @@
           <wp:inline distB="114300" distT="114300" distL="114300" distR="114300">
             <wp:extent cx="6300000" cy="2552700"/>
             <wp:effectExtent b="0" l="0" r="0" t="0"/>
-            <wp:docPr id="9" name="image8.png"/>
+            <wp:docPr id="13" name="image14.png"/>
             <a:graphic>
               <a:graphicData uri="http://schemas.openxmlformats.org/drawingml/2006/picture">
                 <pic:pic>
                   <pic:nvPicPr>
-                    <pic:cNvPr id="0" name="image8.png"/>
+                    <pic:cNvPr id="0" name="image14.png"/>
                     <pic:cNvPicPr preferRelativeResize="0"/>
                   </pic:nvPicPr>
                   <pic:blipFill>
-                    <a:blip r:embed="rId27"/>
+                    <a:blip r:embed="rId28"/>
                     <a:srcRect b="0" l="0" r="0" t="0"/>
                     <a:stretch>
                       <a:fillRect/>
@@ -8456,16 +8845,16 @@
           <wp:inline distB="114300" distT="114300" distL="114300" distR="114300">
             <wp:extent cx="6296025" cy="2089081"/>
             <wp:effectExtent b="0" l="0" r="0" t="0"/>
-            <wp:docPr id="22" name="image27.png"/>
+            <wp:docPr id="14" name="image12.png"/>
             <a:graphic>
               <a:graphicData uri="http://schemas.openxmlformats.org/drawingml/2006/picture">
                 <pic:pic>
                   <pic:nvPicPr>
-                    <pic:cNvPr id="0" name="image27.png"/>
+                    <pic:cNvPr id="0" name="image12.png"/>
                     <pic:cNvPicPr preferRelativeResize="0"/>
                   </pic:nvPicPr>
                   <pic:blipFill>
-                    <a:blip r:embed="rId28"/>
+                    <a:blip r:embed="rId29"/>
                     <a:srcRect b="0" l="0" r="0" t="0"/>
                     <a:stretch>
                       <a:fillRect/>
@@ -8491,7 +8880,7 @@
         </w:rPr>
       </w:r>
     </w:p>
-    <w:bookmarkStart w:colFirst="0" w:colLast="0" w:name="cxkhmkxnrbzo" w:id="41"/>
+    <w:bookmarkStart w:colFirst="0" w:colLast="0" w:name="bookmark=id.1v1yuxt" w:id="41"/>
     <w:bookmarkEnd w:id="41"/>
     <w:p>
       <w:pPr>
@@ -8560,16 +8949,16 @@
           <wp:inline distB="114300" distT="114300" distL="114300" distR="114300">
             <wp:extent cx="2228850" cy="2686050"/>
             <wp:effectExtent b="0" l="0" r="0" t="0"/>
-            <wp:docPr id="20" name="image12.png"/>
+            <wp:docPr id="15" name="image13.png"/>
             <a:graphic>
               <a:graphicData uri="http://schemas.openxmlformats.org/drawingml/2006/picture">
                 <pic:pic>
                   <pic:nvPicPr>
-                    <pic:cNvPr id="0" name="image12.png"/>
+                    <pic:cNvPr id="0" name="image13.png"/>
                     <pic:cNvPicPr preferRelativeResize="0"/>
                   </pic:nvPicPr>
                   <pic:blipFill>
-                    <a:blip r:embed="rId29"/>
+                    <a:blip r:embed="rId30"/>
                     <a:srcRect b="0" l="0" r="0" t="0"/>
                     <a:stretch>
                       <a:fillRect/>
@@ -8595,7 +8984,7 @@
         </w:rPr>
       </w:r>
     </w:p>
-    <w:bookmarkStart w:colFirst="0" w:colLast="0" w:name="kv7dt0dt3dow" w:id="42"/>
+    <w:bookmarkStart w:colFirst="0" w:colLast="0" w:name="bookmark=id.4f1mdlm" w:id="42"/>
     <w:bookmarkEnd w:id="42"/>
     <w:p>
       <w:pPr>
@@ -8720,16 +9109,16 @@
           <wp:inline distB="114300" distT="114300" distL="114300" distR="114300">
             <wp:extent cx="6296025" cy="3037216"/>
             <wp:effectExtent b="0" l="0" r="0" t="0"/>
-            <wp:docPr id="28" name="image38.png"/>
+            <wp:docPr id="16" name="image21.png"/>
             <a:graphic>
               <a:graphicData uri="http://schemas.openxmlformats.org/drawingml/2006/picture">
                 <pic:pic>
                   <pic:nvPicPr>
-                    <pic:cNvPr id="0" name="image38.png"/>
+                    <pic:cNvPr id="0" name="image21.png"/>
                     <pic:cNvPicPr preferRelativeResize="0"/>
                   </pic:nvPicPr>
                   <pic:blipFill>
-                    <a:blip r:embed="rId30"/>
+                    <a:blip r:embed="rId31"/>
                     <a:srcRect b="0" l="0" r="0" t="0"/>
                     <a:stretch>
                       <a:fillRect/>
@@ -8759,16 +9148,16 @@
           <wp:inline distB="114300" distT="114300" distL="114300" distR="114300">
             <wp:extent cx="6296025" cy="2154566"/>
             <wp:effectExtent b="0" l="0" r="0" t="0"/>
-            <wp:docPr id="33" name="image34.png"/>
+            <wp:docPr id="17" name="image15.png"/>
             <a:graphic>
               <a:graphicData uri="http://schemas.openxmlformats.org/drawingml/2006/picture">
                 <pic:pic>
                   <pic:nvPicPr>
-                    <pic:cNvPr id="0" name="image34.png"/>
+                    <pic:cNvPr id="0" name="image15.png"/>
                     <pic:cNvPicPr preferRelativeResize="0"/>
                   </pic:nvPicPr>
                   <pic:blipFill>
-                    <a:blip r:embed="rId31"/>
+                    <a:blip r:embed="rId32"/>
                     <a:srcRect b="0" l="0" r="0" t="0"/>
                     <a:stretch>
                       <a:fillRect/>
@@ -8794,7 +9183,7 @@
         </w:rPr>
       </w:r>
     </w:p>
-    <w:bookmarkStart w:colFirst="0" w:colLast="0" w:name="gd1cb2y2gjoj" w:id="43"/>
+    <w:bookmarkStart w:colFirst="0" w:colLast="0" w:name="bookmark=id.2u6wntf" w:id="43"/>
     <w:bookmarkEnd w:id="43"/>
     <w:p>
       <w:pPr>
@@ -8863,16 +9252,16 @@
           <wp:inline distB="114300" distT="114300" distL="114300" distR="114300">
             <wp:extent cx="3743325" cy="495300"/>
             <wp:effectExtent b="0" l="0" r="0" t="0"/>
-            <wp:docPr id="32" name="image36.png"/>
+            <wp:docPr id="18" name="image11.png"/>
             <a:graphic>
               <a:graphicData uri="http://schemas.openxmlformats.org/drawingml/2006/picture">
                 <pic:pic>
                   <pic:nvPicPr>
-                    <pic:cNvPr id="0" name="image36.png"/>
+                    <pic:cNvPr id="0" name="image11.png"/>
                     <pic:cNvPicPr preferRelativeResize="0"/>
                   </pic:nvPicPr>
                   <pic:blipFill>
-                    <a:blip r:embed="rId32"/>
+                    <a:blip r:embed="rId33"/>
                     <a:srcRect b="0" l="0" r="0" t="0"/>
                     <a:stretch>
                       <a:fillRect/>
@@ -8898,7 +9287,7 @@
         </w:rPr>
       </w:r>
     </w:p>
-    <w:bookmarkStart w:colFirst="0" w:colLast="0" w:name="mm4pcz3kfq8c" w:id="44"/>
+    <w:bookmarkStart w:colFirst="0" w:colLast="0" w:name="bookmark=id.19c6y18" w:id="44"/>
     <w:bookmarkEnd w:id="44"/>
     <w:p>
       <w:pPr>
@@ -9096,16 +9485,16 @@
           <wp:inline distB="114300" distT="114300" distL="114300" distR="114300">
             <wp:extent cx="6300000" cy="3111500"/>
             <wp:effectExtent b="0" l="0" r="0" t="0"/>
-            <wp:docPr id="10" name="image7.png"/>
+            <wp:docPr id="19" name="image20.png"/>
             <a:graphic>
               <a:graphicData uri="http://schemas.openxmlformats.org/drawingml/2006/picture">
                 <pic:pic>
                   <pic:nvPicPr>
-                    <pic:cNvPr id="0" name="image7.png"/>
+                    <pic:cNvPr id="0" name="image20.png"/>
                     <pic:cNvPicPr preferRelativeResize="0"/>
                   </pic:nvPicPr>
                   <pic:blipFill>
-                    <a:blip r:embed="rId33"/>
+                    <a:blip r:embed="rId34"/>
                     <a:srcRect b="0" l="0" r="0" t="0"/>
                     <a:stretch>
                       <a:fillRect/>
@@ -9136,16 +9525,16 @@
           <wp:inline distB="114300" distT="114300" distL="114300" distR="114300">
             <wp:extent cx="2174012" cy="4210050"/>
             <wp:effectExtent b="0" l="0" r="0" t="0"/>
-            <wp:docPr id="2" name="image15.png"/>
+            <wp:docPr id="20" name="image38.png"/>
             <a:graphic>
               <a:graphicData uri="http://schemas.openxmlformats.org/drawingml/2006/picture">
                 <pic:pic>
                   <pic:nvPicPr>
-                    <pic:cNvPr id="0" name="image15.png"/>
+                    <pic:cNvPr id="0" name="image38.png"/>
                     <pic:cNvPicPr preferRelativeResize="0"/>
                   </pic:nvPicPr>
                   <pic:blipFill>
-                    <a:blip r:embed="rId34"/>
+                    <a:blip r:embed="rId35"/>
                     <a:srcRect b="0" l="0" r="0" t="0"/>
                     <a:stretch>
                       <a:fillRect/>
@@ -9171,7 +9560,7 @@
         </w:rPr>
       </w:r>
     </w:p>
-    <w:bookmarkStart w:colFirst="0" w:colLast="0" w:name="asd2heup69rh" w:id="45"/>
+    <w:bookmarkStart w:colFirst="0" w:colLast="0" w:name="bookmark=id.3tbugp1" w:id="45"/>
     <w:bookmarkEnd w:id="45"/>
     <w:p>
       <w:pPr>
@@ -9252,16 +9641,16 @@
           <wp:inline distB="114300" distT="114300" distL="114300" distR="114300">
             <wp:extent cx="1771650" cy="885825"/>
             <wp:effectExtent b="0" l="0" r="0" t="0"/>
-            <wp:docPr id="12" name="image5.png"/>
+            <wp:docPr id="21" name="image16.png"/>
             <a:graphic>
               <a:graphicData uri="http://schemas.openxmlformats.org/drawingml/2006/picture">
                 <pic:pic>
                   <pic:nvPicPr>
-                    <pic:cNvPr id="0" name="image5.png"/>
+                    <pic:cNvPr id="0" name="image16.png"/>
                     <pic:cNvPicPr preferRelativeResize="0"/>
                   </pic:nvPicPr>
                   <pic:blipFill>
-                    <a:blip r:embed="rId35"/>
+                    <a:blip r:embed="rId36"/>
                     <a:srcRect b="0" l="0" r="0" t="0"/>
                     <a:stretch>
                       <a:fillRect/>
@@ -9302,16 +9691,16 @@
           <wp:inline distB="114300" distT="114300" distL="114300" distR="114300">
             <wp:extent cx="1552575" cy="876300"/>
             <wp:effectExtent b="0" l="0" r="0" t="0"/>
-            <wp:docPr id="37" name="image35.png"/>
+            <wp:docPr id="1" name="image5.png"/>
             <a:graphic>
               <a:graphicData uri="http://schemas.openxmlformats.org/drawingml/2006/picture">
                 <pic:pic>
                   <pic:nvPicPr>
-                    <pic:cNvPr id="0" name="image35.png"/>
+                    <pic:cNvPr id="0" name="image5.png"/>
                     <pic:cNvPicPr preferRelativeResize="0"/>
                   </pic:nvPicPr>
                   <pic:blipFill>
-                    <a:blip r:embed="rId36"/>
+                    <a:blip r:embed="rId37"/>
                     <a:srcRect b="0" l="0" r="0" t="0"/>
                     <a:stretch>
                       <a:fillRect/>
@@ -9337,7 +9726,7 @@
         </w:rPr>
       </w:r>
     </w:p>
-    <w:bookmarkStart w:colFirst="0" w:colLast="0" w:name="oggygqdepuro" w:id="46"/>
+    <w:bookmarkStart w:colFirst="0" w:colLast="0" w:name="bookmark=id.28h4qwu" w:id="46"/>
     <w:bookmarkEnd w:id="46"/>
     <w:p>
       <w:pPr>
@@ -9437,16 +9826,16 @@
           <wp:inline distB="114300" distT="114300" distL="114300" distR="114300">
             <wp:extent cx="6300000" cy="4737100"/>
             <wp:effectExtent b="0" l="0" r="0" t="0"/>
-            <wp:docPr id="39" name="image31.png"/>
+            <wp:docPr id="2" name="image7.png"/>
             <a:graphic>
               <a:graphicData uri="http://schemas.openxmlformats.org/drawingml/2006/picture">
                 <pic:pic>
                   <pic:nvPicPr>
-                    <pic:cNvPr id="0" name="image31.png"/>
+                    <pic:cNvPr id="0" name="image7.png"/>
                     <pic:cNvPicPr preferRelativeResize="0"/>
                   </pic:nvPicPr>
                   <pic:blipFill>
-                    <a:blip r:embed="rId37"/>
+                    <a:blip r:embed="rId38"/>
                     <a:srcRect b="0" l="0" r="0" t="0"/>
                     <a:stretch>
                       <a:fillRect/>
@@ -9472,7 +9861,7 @@
         </w:rPr>
       </w:r>
     </w:p>
-    <w:bookmarkStart w:colFirst="0" w:colLast="0" w:name="iho2e1bp76tq" w:id="47"/>
+    <w:bookmarkStart w:colFirst="0" w:colLast="0" w:name="bookmark=id.nmf14n" w:id="47"/>
     <w:bookmarkEnd w:id="47"/>
     <w:p>
       <w:pPr>
@@ -9541,16 +9930,16 @@
           <wp:inline distB="114300" distT="114300" distL="114300" distR="114300">
             <wp:extent cx="1571625" cy="2931560"/>
             <wp:effectExtent b="0" l="0" r="0" t="0"/>
-            <wp:docPr id="3" name="image17.png"/>
+            <wp:docPr id="3" name="image3.png"/>
             <a:graphic>
               <a:graphicData uri="http://schemas.openxmlformats.org/drawingml/2006/picture">
                 <pic:pic>
                   <pic:nvPicPr>
-                    <pic:cNvPr id="0" name="image17.png"/>
+                    <pic:cNvPr id="0" name="image3.png"/>
                     <pic:cNvPicPr preferRelativeResize="0"/>
                   </pic:nvPicPr>
                   <pic:blipFill>
-                    <a:blip r:embed="rId38"/>
+                    <a:blip r:embed="rId39"/>
                     <a:srcRect b="0" l="0" r="0" t="0"/>
                     <a:stretch>
                       <a:fillRect/>
@@ -9576,7 +9965,7 @@
         </w:rPr>
       </w:r>
     </w:p>
-    <w:bookmarkStart w:colFirst="0" w:colLast="0" w:name="xxq1avjp8swp" w:id="48"/>
+    <w:bookmarkStart w:colFirst="0" w:colLast="0" w:name="bookmark=id.37m2jsg" w:id="48"/>
     <w:bookmarkEnd w:id="48"/>
     <w:p>
       <w:pPr>
@@ -9682,16 +10071,16 @@
           <wp:inline distB="114300" distT="114300" distL="114300" distR="114300">
             <wp:extent cx="6191250" cy="6305550"/>
             <wp:effectExtent b="0" l="0" r="0" t="0"/>
-            <wp:docPr id="21" name="image11.png"/>
+            <wp:docPr id="4" name="image4.png"/>
             <a:graphic>
               <a:graphicData uri="http://schemas.openxmlformats.org/drawingml/2006/picture">
                 <pic:pic>
                   <pic:nvPicPr>
-                    <pic:cNvPr id="0" name="image11.png"/>
+                    <pic:cNvPr id="0" name="image4.png"/>
                     <pic:cNvPicPr preferRelativeResize="0"/>
                   </pic:nvPicPr>
                   <pic:blipFill>
-                    <a:blip r:embed="rId39"/>
+                    <a:blip r:embed="rId40"/>
                     <a:srcRect b="0" l="0" r="0" t="0"/>
                     <a:stretch>
                       <a:fillRect/>
@@ -9717,7 +10106,7 @@
         </w:rPr>
       </w:r>
     </w:p>
-    <w:bookmarkStart w:colFirst="0" w:colLast="0" w:name="98hei6thxooe" w:id="49"/>
+    <w:bookmarkStart w:colFirst="0" w:colLast="0" w:name="bookmark=id.1mrcu09" w:id="49"/>
     <w:bookmarkEnd w:id="49"/>
     <w:p>
       <w:pPr>
@@ -9786,16 +10175,16 @@
           <wp:inline distB="114300" distT="114300" distL="114300" distR="114300">
             <wp:extent cx="2600325" cy="523875"/>
             <wp:effectExtent b="0" l="0" r="0" t="0"/>
-            <wp:docPr id="11" name="image4.png"/>
+            <wp:docPr id="5" name="image2.png"/>
             <a:graphic>
               <a:graphicData uri="http://schemas.openxmlformats.org/drawingml/2006/picture">
                 <pic:pic>
                   <pic:nvPicPr>
-                    <pic:cNvPr id="0" name="image4.png"/>
+                    <pic:cNvPr id="0" name="image2.png"/>
                     <pic:cNvPicPr preferRelativeResize="0"/>
                   </pic:nvPicPr>
                   <pic:blipFill>
-                    <a:blip r:embed="rId40"/>
+                    <a:blip r:embed="rId41"/>
                     <a:srcRect b="0" l="0" r="0" t="0"/>
                     <a:stretch>
                       <a:fillRect/>
@@ -9821,7 +10210,7 @@
         </w:rPr>
       </w:r>
     </w:p>
-    <w:bookmarkStart w:colFirst="0" w:colLast="0" w:name="2ti9xnrytshw" w:id="50"/>
+    <w:bookmarkStart w:colFirst="0" w:colLast="0" w:name="bookmark=id.46r0co2" w:id="50"/>
     <w:bookmarkEnd w:id="50"/>
     <w:p>
       <w:pPr>
@@ -9915,16 +10304,16 @@
           <wp:inline distB="114300" distT="114300" distL="114300" distR="114300">
             <wp:extent cx="6300000" cy="6845300"/>
             <wp:effectExtent b="0" l="0" r="0" t="0"/>
-            <wp:docPr id="14" name="image29.png"/>
+            <wp:docPr id="6" name="image6.png"/>
             <a:graphic>
               <a:graphicData uri="http://schemas.openxmlformats.org/drawingml/2006/picture">
                 <pic:pic>
                   <pic:nvPicPr>
-                    <pic:cNvPr id="0" name="image29.png"/>
+                    <pic:cNvPr id="0" name="image6.png"/>
                     <pic:cNvPicPr preferRelativeResize="0"/>
                   </pic:nvPicPr>
                   <pic:blipFill>
-                    <a:blip r:embed="rId41"/>
+                    <a:blip r:embed="rId42"/>
                     <a:srcRect b="0" l="0" r="0" t="0"/>
                     <a:stretch>
                       <a:fillRect/>
@@ -9950,7 +10339,7 @@
         </w:rPr>
       </w:r>
     </w:p>
-    <w:bookmarkStart w:colFirst="0" w:colLast="0" w:name="lq0w2ueh3kkk" w:id="51"/>
+    <w:bookmarkStart w:colFirst="0" w:colLast="0" w:name="bookmark=id.2lwamvv" w:id="51"/>
     <w:bookmarkEnd w:id="51"/>
     <w:p>
       <w:pPr>
@@ -10019,16 +10408,16 @@
           <wp:inline distB="114300" distT="114300" distL="114300" distR="114300">
             <wp:extent cx="3067050" cy="666750"/>
             <wp:effectExtent b="0" l="0" r="0" t="0"/>
-            <wp:docPr id="16" name="image10.png"/>
+            <wp:docPr id="7" name="image1.png"/>
             <a:graphic>
               <a:graphicData uri="http://schemas.openxmlformats.org/drawingml/2006/picture">
                 <pic:pic>
                   <pic:nvPicPr>
-                    <pic:cNvPr id="0" name="image10.png"/>
+                    <pic:cNvPr id="0" name="image1.png"/>
                     <pic:cNvPicPr preferRelativeResize="0"/>
                   </pic:nvPicPr>
                   <pic:blipFill>
-                    <a:blip r:embed="rId42"/>
+                    <a:blip r:embed="rId43"/>
                     <a:srcRect b="0" l="0" r="0" t="0"/>
                     <a:stretch>
                       <a:fillRect/>
@@ -10054,7 +10443,7 @@
         </w:rPr>
       </w:r>
     </w:p>
-    <w:bookmarkStart w:colFirst="0" w:colLast="0" w:name="1t983pvfk26l" w:id="52"/>
+    <w:bookmarkStart w:colFirst="0" w:colLast="0" w:name="bookmark=id.111kx3o" w:id="52"/>
     <w:bookmarkEnd w:id="52"/>
     <w:p>
       <w:pPr>
@@ -10164,16 +10553,16 @@
           <wp:inline distB="114300" distT="114300" distL="114300" distR="114300">
             <wp:extent cx="6300000" cy="2247900"/>
             <wp:effectExtent b="0" l="0" r="0" t="0"/>
-            <wp:docPr id="36" name="image37.png"/>
+            <wp:docPr id="8" name="image8.png"/>
             <a:graphic>
               <a:graphicData uri="http://schemas.openxmlformats.org/drawingml/2006/picture">
                 <pic:pic>
                   <pic:nvPicPr>
-                    <pic:cNvPr id="0" name="image37.png"/>
+                    <pic:cNvPr id="0" name="image8.png"/>
                     <pic:cNvPicPr preferRelativeResize="0"/>
                   </pic:nvPicPr>
                   <pic:blipFill>
-                    <a:blip r:embed="rId43"/>
+                    <a:blip r:embed="rId44"/>
                     <a:srcRect b="0" l="0" r="0" t="0"/>
                     <a:stretch>
                       <a:fillRect/>
@@ -10199,7 +10588,7 @@
         </w:rPr>
       </w:r>
     </w:p>
-    <w:bookmarkStart w:colFirst="0" w:colLast="0" w:name="wyzt1chp2368" w:id="53"/>
+    <w:bookmarkStart w:colFirst="0" w:colLast="0" w:name="bookmark=id.3l18frh" w:id="53"/>
     <w:bookmarkEnd w:id="53"/>
     <w:p>
       <w:pPr>
@@ -10268,16 +10657,16 @@
           <wp:inline distB="114300" distT="114300" distL="114300" distR="114300">
             <wp:extent cx="2286000" cy="619125"/>
             <wp:effectExtent b="0" l="0" r="0" t="0"/>
-            <wp:docPr id="1" name="image22.png"/>
+            <wp:docPr id="9" name="image39.png"/>
             <a:graphic>
               <a:graphicData uri="http://schemas.openxmlformats.org/drawingml/2006/picture">
                 <pic:pic>
                   <pic:nvPicPr>
-                    <pic:cNvPr id="0" name="image22.png"/>
+                    <pic:cNvPr id="0" name="image39.png"/>
                     <pic:cNvPicPr preferRelativeResize="0"/>
                   </pic:nvPicPr>
                   <pic:blipFill>
-                    <a:blip r:embed="rId44"/>
+                    <a:blip r:embed="rId45"/>
                     <a:srcRect b="0" l="0" r="0" t="0"/>
                     <a:stretch>
                       <a:fillRect/>
@@ -10303,7 +10692,7 @@
         </w:rPr>
       </w:r>
     </w:p>
-    <w:bookmarkStart w:colFirst="0" w:colLast="0" w:name="2yatko1ipwwf" w:id="54"/>
+    <w:bookmarkStart w:colFirst="0" w:colLast="0" w:name="bookmark=id.206ipza" w:id="54"/>
     <w:bookmarkEnd w:id="54"/>
     <w:p>
       <w:pPr>
@@ -10378,7 +10767,7 @@
           <w:color w:val="ffffff"/>
         </w:rPr>
       </w:pPr>
-      <w:bookmarkStart w:colFirst="0" w:colLast="0" w:name="_yyhtytwt4crs" w:id="55"/>
+      <w:bookmarkStart w:colFirst="0" w:colLast="0" w:name="_heading=h.4k668n3" w:id="55"/>
       <w:bookmarkEnd w:id="55"/>
       <w:r>
         <w:rPr>
@@ -10467,25 +10856,7 @@
           <w:szCs w:val="28"/>
           <w:rtl w:val="0"/>
         </w:rPr>
-        <w:t xml:space="preserve">Мали оффлайн зустріч 09.12 де обговорили </w:t>
-      </w:r>
-      <w:r>
-        <w:rPr>
-          <w:color w:val="ffffff"/>
-          <w:sz w:val="28"/>
-          <w:szCs w:val="28"/>
-          <w:rtl w:val="0"/>
-        </w:rPr>
-        <w:t xml:space="preserve">Сlass</w:t>
-      </w:r>
-      <w:r>
-        <w:rPr>
-          <w:color w:val="ffffff"/>
-          <w:sz w:val="28"/>
-          <w:szCs w:val="28"/>
-          <w:rtl w:val="0"/>
-        </w:rPr>
-        <w:t xml:space="preserve"> Practice, та Algotester Labs;</w:t>
+        <w:t xml:space="preserve">Мали оффлайн зустріч 09.12 де обговорили Сlass Practice, та Algotester Labs;</w:t>
       </w:r>
     </w:p>
     <w:p>
@@ -10535,16 +10906,16 @@
           <wp:inline distB="114300" distT="114300" distL="114300" distR="114300">
             <wp:extent cx="6296025" cy="4037738"/>
             <wp:effectExtent b="0" l="0" r="0" t="0"/>
-            <wp:docPr id="29" name="image26.png"/>
+            <wp:docPr id="10" name="image17.png"/>
             <a:graphic>
               <a:graphicData uri="http://schemas.openxmlformats.org/drawingml/2006/picture">
                 <pic:pic>
                   <pic:nvPicPr>
-                    <pic:cNvPr id="0" name="image26.png"/>
+                    <pic:cNvPr id="0" name="image17.png"/>
                     <pic:cNvPicPr preferRelativeResize="0"/>
                   </pic:nvPicPr>
                   <pic:blipFill>
-                    <a:blip r:embed="rId45"/>
+                    <a:blip r:embed="rId46"/>
                     <a:srcRect b="0" l="0" r="0" t="0"/>
                     <a:stretch>
                       <a:fillRect/>
@@ -10570,7 +10941,7 @@
         </w:rPr>
       </w:r>
     </w:p>
-    <w:bookmarkStart w:colFirst="0" w:colLast="0" w:name="mlmmls3320bh" w:id="56"/>
+    <w:bookmarkStart w:colFirst="0" w:colLast="0" w:name="bookmark=id.2zbgiuw" w:id="56"/>
     <w:bookmarkEnd w:id="56"/>
     <w:p>
       <w:pPr>
@@ -10653,7 +11024,7 @@
           <w:szCs w:val="24"/>
         </w:rPr>
       </w:pPr>
-      <w:bookmarkStart w:colFirst="0" w:colLast="0" w:name="_zgzpg5xhlyl0" w:id="57"/>
+      <w:bookmarkStart w:colFirst="0" w:colLast="0" w:name="_heading=h.1egqt2p" w:id="57"/>
       <w:bookmarkEnd w:id="57"/>
       <w:r>
         <w:rPr>
@@ -10684,8 +11055,8 @@
       </w:r>
     </w:p>
     <w:sectPr>
-      <w:footerReference r:id="rId46" w:type="default"/>
-      <w:footerReference r:id="rId47" w:type="first"/>
+      <w:footerReference r:id="rId47" w:type="default"/>
+      <w:footerReference r:id="rId48" w:type="first"/>
       <w:pgSz w:h="16838" w:w="11906" w:orient="portrait"/>
       <w:pgMar w:bottom="1133.8582677165355" w:top="1133.8582677165355" w:left="1133.8582677165355" w:right="850.3937007874016" w:header="0" w:footer="708"/>
       <w:pgNumType w:start="1"/>
@@ -11455,4 +11826,19 @@
   </a:objectDefaults>
   <a:extraClrSchemeLst/>
 </a:theme>
+</file>
+
+<file path=customXML/item1.xml><?xml version="1.0" encoding="utf-8"?>
+<go:gDocsCustomXmlDataStorage xmlns:go="http://customooxmlschemas.google.com/" xmlns:r="http://schemas.openxmlformats.org/officeDocument/2006/relationships" uri="GoogleDocsCustomDataVersion2">
+  <go:docsCustomData xmlns:go="http://customooxmlschemas.google.com/" roundtripDataSignature="AMtx7mjDvgrXvUejgemPNWVZx13ysUS+Dw==">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</go:docsCustomData>
+</go:gDocsCustomXmlDataStorage>
+</file>
+
+<file path=customXML/itemProps1.xml><?xml version="1.0" encoding="utf-8"?>
+<ds:datastoreItem xmlns:ds="http://schemas.openxmlformats.org/officeDocument/2006/customXml" ds:itemID="{11111111-1234-1234-1234-123412341234}">
+  <ds:schemaRefs>
+    <ds:schemaRef ds:uri="http://schemas.openxmlformats.org/officeDocument/2006/relationships"/>
+    <ds:schemaRef ds:uri="http://customooxmlschemas.google.com/"/>
+  </ds:schemaRefs>
+</ds:datastoreItem>
 </file>
</xml_diff>